<commit_message>
Minigames-how to play, full
</commit_message>
<xml_diff>
--- a/minigames how to play.docx
+++ b/minigames how to play.docx
@@ -1,13 +1,13 @@
 
 <file path=word/document.xml><?xml version="1.0" encoding="utf-8"?>
-<w:document xmlns:ve="http://schemas.openxmlformats.org/markup-compatibility/2006" xmlns:o="urn:schemas-microsoft-com:office:office" xmlns:r="http://schemas.openxmlformats.org/officeDocument/2006/relationships" xmlns:m="http://schemas.openxmlformats.org/officeDocument/2006/math" xmlns:v="urn:schemas-microsoft-com:vml" xmlns:wp="http://schemas.openxmlformats.org/drawingml/2006/wordprocessingDrawing" xmlns:w10="urn:schemas-microsoft-com:office:word" xmlns:w="http://schemas.openxmlformats.org/wordprocessingml/2006/main" xmlns:wne="http://schemas.microsoft.com/office/word/2006/wordml">
+<w:document xmlns:wpc="http://schemas.microsoft.com/office/word/2010/wordprocessingCanvas" xmlns:mc="http://schemas.openxmlformats.org/markup-compatibility/2006" xmlns:o="urn:schemas-microsoft-com:office:office" xmlns:r="http://schemas.openxmlformats.org/officeDocument/2006/relationships" xmlns:m="http://schemas.openxmlformats.org/officeDocument/2006/math" xmlns:v="urn:schemas-microsoft-com:vml" xmlns:wp14="http://schemas.microsoft.com/office/word/2010/wordprocessingDrawing" xmlns:wp="http://schemas.openxmlformats.org/drawingml/2006/wordprocessingDrawing" xmlns:w10="urn:schemas-microsoft-com:office:word" xmlns:w="http://schemas.openxmlformats.org/wordprocessingml/2006/main" xmlns:w14="http://schemas.microsoft.com/office/word/2010/wordml" xmlns:wpg="http://schemas.microsoft.com/office/word/2010/wordprocessingGroup" xmlns:wpi="http://schemas.microsoft.com/office/word/2010/wordprocessingInk" xmlns:wne="http://schemas.microsoft.com/office/word/2006/wordml" xmlns:wps="http://schemas.microsoft.com/office/word/2010/wordprocessingShape" mc:Ignorable="w14 wp14">
   <w:body>
     <w:p>
       <w:pPr>
         <w:spacing w:before="100" w:beforeAutospacing="1" w:after="100" w:afterAutospacing="1" w:line="240" w:lineRule="auto"/>
         <w:outlineLvl w:val="2"/>
         <w:rPr>
-          <w:rFonts w:ascii="Tahoma" w:eastAsia="Times New Roman" w:hAnsi="Tahoma" w:cs="Tahoma" w:hint="cs"/>
+          <w:rFonts w:ascii="Tahoma" w:eastAsia="Times New Roman" w:hAnsi="Tahoma" w:cs="Tahoma"/>
           <w:b/>
           <w:bCs/>
           <w:color w:val="000000"/>
@@ -34,22 +34,42 @@
         <w:spacing w:before="100" w:beforeAutospacing="1" w:after="100" w:afterAutospacing="1" w:line="240" w:lineRule="auto"/>
         <w:outlineLvl w:val="2"/>
         <w:rPr>
-          <w:rFonts w:ascii="Tahoma" w:eastAsia="Times New Roman" w:hAnsi="Tahoma" w:cs="Tahoma" w:hint="cs"/>
-          <w:color w:val="000000"/>
-          <w:sz w:val="27"/>
-          <w:szCs w:val="27"/>
-          <w:rtl/>
-        </w:rPr>
-      </w:pPr>
-      <w:r>
-        <w:rPr>
-          <w:rFonts w:ascii="Tahoma" w:eastAsia="Times New Roman" w:hAnsi="Tahoma" w:cs="Tahoma" w:hint="cs"/>
-          <w:color w:val="000000"/>
-          <w:sz w:val="27"/>
-          <w:szCs w:val="27"/>
-          <w:rtl/>
-        </w:rPr>
-        <w:t>לצבור כמה שיותר נקודות באמצעות פתרון כמה שיותר הגדרות תוך דקה.</w:t>
+          <w:rFonts w:ascii="Tahoma" w:eastAsia="Times New Roman" w:hAnsi="Tahoma" w:cs="Tahoma"/>
+          <w:color w:val="000000"/>
+          <w:sz w:val="27"/>
+          <w:szCs w:val="27"/>
+          <w:rtl/>
+        </w:rPr>
+      </w:pPr>
+      <w:r>
+        <w:rPr>
+          <w:rFonts w:ascii="Tahoma" w:eastAsia="Times New Roman" w:hAnsi="Tahoma" w:cs="Tahoma" w:hint="cs"/>
+          <w:color w:val="000000"/>
+          <w:sz w:val="27"/>
+          <w:szCs w:val="27"/>
+          <w:rtl/>
+        </w:rPr>
+        <w:t>לצבור כמה שיותר נקודות באמצעות פתרון כמה שיותר הגדרות</w:t>
+      </w:r>
+      <w:r>
+        <w:rPr>
+          <w:rFonts w:ascii="Tahoma" w:eastAsia="Times New Roman" w:hAnsi="Tahoma" w:cs="Tahoma" w:hint="cs"/>
+          <w:color w:val="000000"/>
+          <w:sz w:val="27"/>
+          <w:szCs w:val="27"/>
+          <w:rtl/>
+        </w:rPr>
+        <w:t xml:space="preserve"> תשחצים</w:t>
+      </w:r>
+      <w:r>
+        <w:rPr>
+          <w:rFonts w:ascii="Tahoma" w:eastAsia="Times New Roman" w:hAnsi="Tahoma" w:cs="Tahoma" w:hint="cs"/>
+          <w:color w:val="000000"/>
+          <w:sz w:val="27"/>
+          <w:szCs w:val="27"/>
+          <w:rtl/>
+        </w:rPr>
+        <w:t xml:space="preserve"> תוך דקה.</w:t>
       </w:r>
     </w:p>
     <w:p>
@@ -67,7 +87,7 @@
     <w:p>
       <w:pPr>
         <w:rPr>
-          <w:rFonts w:ascii="Tahoma" w:eastAsia="Times New Roman" w:hAnsi="Tahoma" w:cs="Tahoma" w:hint="cs"/>
+          <w:rFonts w:ascii="Tahoma" w:eastAsia="Times New Roman" w:hAnsi="Tahoma" w:cs="Tahoma"/>
           <w:b/>
           <w:bCs/>
           <w:color w:val="000000"/>
@@ -92,66 +112,69 @@
     <w:p>
       <w:pPr>
         <w:rPr>
-          <w:rFonts w:ascii="Tahoma" w:eastAsia="Times New Roman" w:hAnsi="Tahoma" w:cs="Tahoma" w:hint="cs"/>
-          <w:color w:val="000000"/>
-          <w:sz w:val="27"/>
-          <w:szCs w:val="27"/>
-          <w:rtl/>
-        </w:rPr>
-      </w:pPr>
-      <w:r>
-        <w:rPr>
-          <w:rFonts w:ascii="Tahoma" w:eastAsia="Times New Roman" w:hAnsi="Tahoma" w:cs="Tahoma" w:hint="cs"/>
-          <w:color w:val="000000"/>
-          <w:sz w:val="27"/>
-          <w:szCs w:val="27"/>
-          <w:rtl/>
-        </w:rPr>
-        <w:t>לאחר טעינת המשחק תופיע הגדרה ראשונה לפתרון:</w:t>
-      </w:r>
-    </w:p>
-    <w:p>
-      <w:pPr>
-        <w:rPr>
-          <w:rFonts w:ascii="Tahoma" w:eastAsia="Times New Roman" w:hAnsi="Tahoma" w:cs="Tahoma"/>
-          <w:b/>
-          <w:bCs/>
-          <w:color w:val="000000"/>
-          <w:sz w:val="27"/>
-          <w:szCs w:val="27"/>
-        </w:rPr>
-      </w:pPr>
-      <w:r>
-        <w:rPr>
-          <w:rFonts w:ascii="Tahoma" w:eastAsia="Times New Roman" w:hAnsi="Tahoma" w:cs="Tahoma"/>
-          <w:b/>
-          <w:bCs/>
+          <w:rFonts w:ascii="Tahoma" w:eastAsia="Times New Roman" w:hAnsi="Tahoma" w:cs="Tahoma"/>
+          <w:color w:val="000000"/>
+          <w:sz w:val="27"/>
+          <w:szCs w:val="27"/>
+        </w:rPr>
+      </w:pPr>
+      <w:r>
+        <w:rPr>
+          <w:rFonts w:ascii="Tahoma" w:eastAsia="Times New Roman" w:hAnsi="Tahoma" w:cs="Tahoma" w:hint="cs"/>
+          <w:color w:val="000000"/>
+          <w:sz w:val="27"/>
+          <w:szCs w:val="27"/>
+          <w:rtl/>
+        </w:rPr>
+        <w:t>לאחר טעינת המשחק תופיע הגדרה ראשונה לפתרון</w:t>
+      </w:r>
+      <w:r>
+        <w:rPr>
+          <w:rFonts w:ascii="Tahoma" w:eastAsia="Times New Roman" w:hAnsi="Tahoma" w:cs="Tahoma" w:hint="cs"/>
+          <w:color w:val="000000"/>
+          <w:sz w:val="27"/>
+          <w:szCs w:val="27"/>
+          <w:rtl/>
+        </w:rPr>
+        <w:t xml:space="preserve"> על ידי השחקן</w:t>
+      </w:r>
+      <w:r>
+        <w:rPr>
+          <w:rFonts w:ascii="Tahoma" w:eastAsia="Times New Roman" w:hAnsi="Tahoma" w:cs="Tahoma" w:hint="cs"/>
+          <w:color w:val="000000"/>
+          <w:sz w:val="27"/>
+          <w:szCs w:val="27"/>
+          <w:rtl/>
+        </w:rPr>
+        <w:t>:</w:t>
+      </w:r>
+    </w:p>
+    <w:p>
+      <w:pPr>
+        <w:rPr>
+          <w:rFonts w:ascii="Tahoma" w:eastAsia="Times New Roman" w:hAnsi="Tahoma" w:cs="Tahoma"/>
+          <w:color w:val="000000"/>
+          <w:sz w:val="27"/>
+          <w:szCs w:val="27"/>
+        </w:rPr>
+      </w:pPr>
+      <w:r>
+        <w:rPr>
           <w:noProof/>
-          <w:color w:val="000000"/>
-          <w:sz w:val="27"/>
-          <w:szCs w:val="27"/>
         </w:rPr>
         <w:drawing>
-          <wp:anchor distT="0" distB="0" distL="114300" distR="114300" simplePos="0" relativeHeight="251658240" behindDoc="0" locked="0" layoutInCell="1" allowOverlap="1">
+          <wp:anchor distT="0" distB="0" distL="114300" distR="114300" simplePos="0" relativeHeight="251660288" behindDoc="0" locked="0" layoutInCell="1" allowOverlap="1">
             <wp:simplePos x="0" y="0"/>
             <wp:positionH relativeFrom="column">
-              <wp:posOffset>666750</wp:posOffset>
+              <wp:posOffset>1038225</wp:posOffset>
             </wp:positionH>
             <wp:positionV relativeFrom="paragraph">
-              <wp:posOffset>13970</wp:posOffset>
+              <wp:posOffset>4445</wp:posOffset>
             </wp:positionV>
-            <wp:extent cx="3352800" cy="1038225"/>
-            <wp:effectExtent l="19050" t="0" r="0" b="0"/>
-            <wp:wrapThrough wrapText="bothSides">
-              <wp:wrapPolygon edited="0">
-                <wp:start x="-123" y="0"/>
-                <wp:lineTo x="-123" y="21402"/>
-                <wp:lineTo x="21600" y="21402"/>
-                <wp:lineTo x="21600" y="0"/>
-                <wp:lineTo x="-123" y="0"/>
-              </wp:wrapPolygon>
-            </wp:wrapThrough>
-            <wp:docPr id="3" name="Picture 3"/>
+            <wp:extent cx="2910840" cy="975360"/>
+            <wp:effectExtent l="0" t="0" r="0" b="0"/>
+            <wp:wrapNone/>
+            <wp:docPr id="1" name="Picture 1"/>
             <wp:cNvGraphicFramePr>
               <a:graphicFrameLocks xmlns:a="http://schemas.openxmlformats.org/drawingml/2006/main" noChangeAspect="1"/>
             </wp:cNvGraphicFramePr>
@@ -159,37 +182,39 @@
               <a:graphicData uri="http://schemas.openxmlformats.org/drawingml/2006/picture">
                 <pic:pic xmlns:pic="http://schemas.openxmlformats.org/drawingml/2006/picture">
                   <pic:nvPicPr>
-                    <pic:cNvPr id="0" name="Picture 3"/>
-                    <pic:cNvPicPr>
-                      <a:picLocks noChangeAspect="1" noChangeArrowheads="1"/>
-                    </pic:cNvPicPr>
+                    <pic:cNvPr id="0" name=""/>
+                    <pic:cNvPicPr/>
                   </pic:nvPicPr>
                   <pic:blipFill>
-                    <a:blip r:embed="rId4" cstate="print"/>
-                    <a:srcRect/>
+                    <a:blip r:embed="rId5">
+                      <a:extLst>
+                        <a:ext uri="{28A0092B-C50C-407E-A947-70E740481C1C}">
+                          <a14:useLocalDpi xmlns:a14="http://schemas.microsoft.com/office/drawing/2010/main" val="0"/>
+                        </a:ext>
+                      </a:extLst>
+                    </a:blip>
                     <a:stretch>
                       <a:fillRect/>
                     </a:stretch>
                   </pic:blipFill>
-                  <pic:spPr bwMode="auto">
+                  <pic:spPr>
                     <a:xfrm>
                       <a:off x="0" y="0"/>
-                      <a:ext cx="3352800" cy="1038225"/>
+                      <a:ext cx="2910840" cy="975360"/>
                     </a:xfrm>
                     <a:prstGeom prst="rect">
                       <a:avLst/>
                     </a:prstGeom>
-                    <a:noFill/>
-                    <a:ln w="9525">
-                      <a:noFill/>
-                      <a:miter lim="800000"/>
-                      <a:headEnd/>
-                      <a:tailEnd/>
-                    </a:ln>
                   </pic:spPr>
                 </pic:pic>
               </a:graphicData>
             </a:graphic>
+            <wp14:sizeRelH relativeFrom="page">
+              <wp14:pctWidth>0</wp14:pctWidth>
+            </wp14:sizeRelH>
+            <wp14:sizeRelV relativeFrom="page">
+              <wp14:pctHeight>0</wp14:pctHeight>
+            </wp14:sizeRelV>
           </wp:anchor>
         </w:drawing>
       </w:r>
@@ -234,54 +259,66 @@
           <w:szCs w:val="27"/>
           <w:rtl/>
         </w:rPr>
-        <w:t xml:space="preserve">המשתמש יוכל לנסות לפתור אותה על ידי הקלדת הפתרון </w:t>
-      </w:r>
-    </w:p>
-    <w:p>
-      <w:pPr>
-        <w:rPr>
-          <w:rFonts w:ascii="Tahoma" w:eastAsia="Times New Roman" w:hAnsi="Tahoma" w:cs="Tahoma" w:hint="cs"/>
-          <w:color w:val="000000"/>
-          <w:sz w:val="27"/>
-          <w:szCs w:val="27"/>
-          <w:rtl/>
-        </w:rPr>
-      </w:pPr>
-    </w:p>
-    <w:p>
-      <w:pPr>
-        <w:rPr>
-          <w:rFonts w:ascii="Tahoma" w:eastAsia="Times New Roman" w:hAnsi="Tahoma" w:cs="Tahoma" w:hint="cs"/>
-          <w:b/>
-          <w:bCs/>
-          <w:color w:val="000000"/>
-          <w:szCs w:val="27"/>
-          <w:rtl/>
-        </w:rPr>
-      </w:pPr>
-      <w:r>
-        <w:rPr>
-          <w:rFonts w:ascii="Tahoma" w:eastAsia="Times New Roman" w:hAnsi="Tahoma" w:cs="Tahoma" w:hint="cs"/>
-          <w:b/>
-          <w:bCs/>
+        <w:t xml:space="preserve">אם </w:t>
+      </w:r>
+      <w:r>
+        <w:rPr>
+          <w:rFonts w:ascii="Tahoma" w:eastAsia="Times New Roman" w:hAnsi="Tahoma" w:cs="Tahoma" w:hint="cs"/>
+          <w:color w:val="000000"/>
+          <w:sz w:val="27"/>
+          <w:szCs w:val="27"/>
+          <w:rtl/>
+        </w:rPr>
+        <w:t xml:space="preserve">הוא </w:t>
+      </w:r>
+      <w:r>
+        <w:rPr>
+          <w:rFonts w:ascii="Tahoma" w:eastAsia="Times New Roman" w:hAnsi="Tahoma" w:cs="Tahoma" w:hint="cs"/>
+          <w:color w:val="000000"/>
+          <w:sz w:val="27"/>
+          <w:szCs w:val="27"/>
+          <w:rtl/>
+        </w:rPr>
+        <w:t xml:space="preserve">יענה נכונה ההגדרה </w:t>
+      </w:r>
+      <w:r>
+        <w:rPr>
+          <w:rFonts w:ascii="Tahoma" w:eastAsia="Times New Roman" w:hAnsi="Tahoma" w:cs="Tahoma" w:hint="cs"/>
+          <w:color w:val="000000"/>
+          <w:sz w:val="27"/>
+          <w:szCs w:val="27"/>
+          <w:rtl/>
+        </w:rPr>
+        <w:t>תסומן בצבע ירוק ואם יטענה, תסומן באדום:</w:t>
+      </w:r>
+    </w:p>
+    <w:p>
+      <w:pPr>
+        <w:rPr>
+          <w:rFonts w:ascii="Tahoma" w:eastAsia="Times New Roman" w:hAnsi="Tahoma" w:cs="Tahoma" w:hint="cs"/>
+          <w:color w:val="000000"/>
+          <w:sz w:val="27"/>
+          <w:szCs w:val="27"/>
+          <w:rtl/>
+        </w:rPr>
+      </w:pPr>
+      <w:r>
+        <w:rPr>
           <w:noProof/>
-          <w:color w:val="000000"/>
-          <w:szCs w:val="27"/>
-          <w:rtl/>
         </w:rPr>
         <w:drawing>
-          <wp:anchor distT="0" distB="0" distL="114300" distR="114300" simplePos="0" relativeHeight="251659264" behindDoc="0" locked="0" layoutInCell="1" allowOverlap="1">
+          <wp:anchor distT="0" distB="0" distL="114300" distR="114300" simplePos="0" relativeHeight="251659264" behindDoc="0" locked="0" layoutInCell="1" allowOverlap="1" wp14:anchorId="66FD1FFA" wp14:editId="17C09CCE">
             <wp:simplePos x="0" y="0"/>
             <wp:positionH relativeFrom="column">
-              <wp:posOffset>1066800</wp:posOffset>
+              <wp:posOffset>3028950</wp:posOffset>
             </wp:positionH>
             <wp:positionV relativeFrom="paragraph">
-              <wp:posOffset>-1905</wp:posOffset>
+              <wp:posOffset>296545</wp:posOffset>
             </wp:positionV>
-            <wp:extent cx="2533650" cy="857250"/>
-            <wp:effectExtent l="19050" t="0" r="0" b="0"/>
+            <wp:extent cx="2247900" cy="914400"/>
+            <wp:effectExtent l="0" t="0" r="0" b="0"/>
             <wp:wrapNone/>
-            <wp:docPr id="6" name="Picture 6"/>
+            <wp:docPr id="2" name="Picture 2"/>
             <wp:cNvGraphicFramePr>
               <a:graphicFrameLocks xmlns:a="http://schemas.openxmlformats.org/drawingml/2006/main" noChangeAspect="1"/>
             </wp:cNvGraphicFramePr>
@@ -289,37 +326,39 @@
               <a:graphicData uri="http://schemas.openxmlformats.org/drawingml/2006/picture">
                 <pic:pic xmlns:pic="http://schemas.openxmlformats.org/drawingml/2006/picture">
                   <pic:nvPicPr>
-                    <pic:cNvPr id="0" name="Picture 6"/>
-                    <pic:cNvPicPr>
-                      <a:picLocks noChangeAspect="1" noChangeArrowheads="1"/>
-                    </pic:cNvPicPr>
+                    <pic:cNvPr id="0" name=""/>
+                    <pic:cNvPicPr/>
                   </pic:nvPicPr>
                   <pic:blipFill>
-                    <a:blip r:embed="rId5" cstate="print"/>
-                    <a:srcRect r="3273"/>
+                    <a:blip r:embed="rId6">
+                      <a:extLst>
+                        <a:ext uri="{28A0092B-C50C-407E-A947-70E740481C1C}">
+                          <a14:useLocalDpi xmlns:a14="http://schemas.microsoft.com/office/drawing/2010/main" val="0"/>
+                        </a:ext>
+                      </a:extLst>
+                    </a:blip>
                     <a:stretch>
                       <a:fillRect/>
                     </a:stretch>
                   </pic:blipFill>
-                  <pic:spPr bwMode="auto">
+                  <pic:spPr>
                     <a:xfrm>
                       <a:off x="0" y="0"/>
-                      <a:ext cx="2533650" cy="857250"/>
+                      <a:ext cx="2247900" cy="914400"/>
                     </a:xfrm>
                     <a:prstGeom prst="rect">
                       <a:avLst/>
                     </a:prstGeom>
-                    <a:noFill/>
-                    <a:ln w="9525">
-                      <a:noFill/>
-                      <a:miter lim="800000"/>
-                      <a:headEnd/>
-                      <a:tailEnd/>
-                    </a:ln>
                   </pic:spPr>
                 </pic:pic>
               </a:graphicData>
             </a:graphic>
+            <wp14:sizeRelH relativeFrom="page">
+              <wp14:pctWidth>0</wp14:pctWidth>
+            </wp14:sizeRelH>
+            <wp14:sizeRelV relativeFrom="page">
+              <wp14:pctHeight>0</wp14:pctHeight>
+            </wp14:sizeRelV>
           </wp:anchor>
         </w:drawing>
       </w:r>
@@ -327,49 +366,32 @@
     <w:p>
       <w:pPr>
         <w:rPr>
-          <w:rFonts w:ascii="Tahoma" w:eastAsia="Times New Roman" w:hAnsi="Tahoma" w:cs="Tahoma" w:hint="cs"/>
-          <w:b/>
-          <w:bCs/>
-          <w:color w:val="000000"/>
-          <w:szCs w:val="27"/>
-          <w:rtl/>
-        </w:rPr>
-      </w:pPr>
-    </w:p>
-    <w:p>
-      <w:pPr>
-        <w:rPr>
-          <w:rFonts w:ascii="Tahoma" w:eastAsia="Times New Roman" w:hAnsi="Tahoma" w:cs="Tahoma" w:hint="cs"/>
-          <w:b/>
-          <w:bCs/>
-          <w:color w:val="000000"/>
-          <w:szCs w:val="27"/>
-          <w:rtl/>
-        </w:rPr>
-      </w:pPr>
-      <w:r>
-        <w:rPr>
-          <w:rFonts w:ascii="Tahoma" w:eastAsia="Times New Roman" w:hAnsi="Tahoma" w:cs="Tahoma" w:hint="cs"/>
-          <w:b/>
-          <w:bCs/>
+          <w:rFonts w:ascii="Tahoma" w:eastAsia="Times New Roman" w:hAnsi="Tahoma" w:cs="Tahoma"/>
+          <w:b/>
+          <w:bCs/>
+          <w:color w:val="000000"/>
+          <w:sz w:val="27"/>
+          <w:szCs w:val="27"/>
+          <w:rtl/>
+        </w:rPr>
+      </w:pPr>
+      <w:r>
+        <w:rPr>
           <w:noProof/>
-          <w:color w:val="000000"/>
-          <w:szCs w:val="27"/>
-          <w:rtl/>
         </w:rPr>
         <w:drawing>
-          <wp:anchor distT="0" distB="0" distL="114300" distR="114300" simplePos="0" relativeHeight="251660288" behindDoc="0" locked="0" layoutInCell="1" allowOverlap="1">
+          <wp:anchor distT="0" distB="0" distL="114300" distR="114300" simplePos="0" relativeHeight="251658240" behindDoc="0" locked="0" layoutInCell="1" allowOverlap="1" wp14:anchorId="4F6B8101" wp14:editId="6A40E9CA">
             <wp:simplePos x="0" y="0"/>
             <wp:positionH relativeFrom="column">
-              <wp:posOffset>1085850</wp:posOffset>
+              <wp:posOffset>219075</wp:posOffset>
             </wp:positionH>
             <wp:positionV relativeFrom="paragraph">
-              <wp:posOffset>68580</wp:posOffset>
+              <wp:posOffset>17145</wp:posOffset>
             </wp:positionV>
-            <wp:extent cx="2514600" cy="676275"/>
-            <wp:effectExtent l="19050" t="0" r="0" b="0"/>
+            <wp:extent cx="2232660" cy="662940"/>
+            <wp:effectExtent l="0" t="0" r="0" b="0"/>
             <wp:wrapNone/>
-            <wp:docPr id="9" name="Picture 9"/>
+            <wp:docPr id="4" name="Picture 4"/>
             <wp:cNvGraphicFramePr>
               <a:graphicFrameLocks xmlns:a="http://schemas.openxmlformats.org/drawingml/2006/main" noChangeAspect="1"/>
             </wp:cNvGraphicFramePr>
@@ -377,81 +399,117 @@
               <a:graphicData uri="http://schemas.openxmlformats.org/drawingml/2006/picture">
                 <pic:pic xmlns:pic="http://schemas.openxmlformats.org/drawingml/2006/picture">
                   <pic:nvPicPr>
-                    <pic:cNvPr id="0" name="Picture 9"/>
-                    <pic:cNvPicPr>
-                      <a:picLocks noChangeAspect="1" noChangeArrowheads="1"/>
-                    </pic:cNvPicPr>
+                    <pic:cNvPr id="0" name=""/>
+                    <pic:cNvPicPr/>
                   </pic:nvPicPr>
                   <pic:blipFill>
-                    <a:blip r:embed="rId6" cstate="print"/>
-                    <a:srcRect/>
+                    <a:blip r:embed="rId7">
+                      <a:extLst>
+                        <a:ext uri="{28A0092B-C50C-407E-A947-70E740481C1C}">
+                          <a14:useLocalDpi xmlns:a14="http://schemas.microsoft.com/office/drawing/2010/main" val="0"/>
+                        </a:ext>
+                      </a:extLst>
+                    </a:blip>
                     <a:stretch>
                       <a:fillRect/>
                     </a:stretch>
                   </pic:blipFill>
-                  <pic:spPr bwMode="auto">
+                  <pic:spPr>
                     <a:xfrm>
                       <a:off x="0" y="0"/>
-                      <a:ext cx="2514600" cy="676275"/>
+                      <a:ext cx="2232660" cy="662940"/>
                     </a:xfrm>
                     <a:prstGeom prst="rect">
                       <a:avLst/>
                     </a:prstGeom>
-                    <a:noFill/>
-                    <a:ln w="9525">
-                      <a:noFill/>
-                      <a:miter lim="800000"/>
-                      <a:headEnd/>
-                      <a:tailEnd/>
-                    </a:ln>
                   </pic:spPr>
                 </pic:pic>
               </a:graphicData>
             </a:graphic>
+            <wp14:sizeRelH relativeFrom="page">
+              <wp14:pctWidth>0</wp14:pctWidth>
+            </wp14:sizeRelH>
+            <wp14:sizeRelV relativeFrom="page">
+              <wp14:pctHeight>0</wp14:pctHeight>
+            </wp14:sizeRelV>
           </wp:anchor>
         </w:drawing>
       </w:r>
-    </w:p>
-    <w:p>
-      <w:pPr>
-        <w:rPr>
-          <w:rFonts w:ascii="Tahoma" w:eastAsia="Times New Roman" w:hAnsi="Tahoma" w:cs="Tahoma" w:hint="cs"/>
-          <w:b/>
-          <w:bCs/>
-          <w:color w:val="000000"/>
-          <w:szCs w:val="27"/>
-          <w:rtl/>
-        </w:rPr>
-      </w:pPr>
-    </w:p>
-    <w:p>
-      <w:pPr>
-        <w:rPr>
-          <w:rFonts w:ascii="Tahoma" w:eastAsia="Times New Roman" w:hAnsi="Tahoma" w:cs="Tahoma" w:hint="cs"/>
-          <w:b/>
-          <w:bCs/>
-          <w:color w:val="000000"/>
-          <w:szCs w:val="27"/>
-          <w:rtl/>
-        </w:rPr>
-      </w:pPr>
-    </w:p>
-    <w:p>
-      <w:pPr>
-        <w:rPr>
-          <w:rFonts w:ascii="Tahoma" w:eastAsia="Times New Roman" w:hAnsi="Tahoma" w:cs="Tahoma" w:hint="cs"/>
-          <w:b/>
-          <w:bCs/>
-          <w:color w:val="000000"/>
-          <w:szCs w:val="27"/>
-          <w:rtl/>
-        </w:rPr>
-      </w:pPr>
-    </w:p>
-    <w:p>
-      <w:pPr>
-        <w:rPr>
-          <w:rFonts w:hint="cs"/>
+      <w:r>
+        <w:rPr>
+          <w:rFonts w:ascii="Tahoma" w:eastAsia="Times New Roman" w:hAnsi="Tahoma" w:cs="Tahoma" w:hint="cs"/>
+          <w:color w:val="000000"/>
+          <w:sz w:val="27"/>
+          <w:szCs w:val="27"/>
+          <w:rtl/>
+        </w:rPr>
+        <w:t xml:space="preserve"> </w:t>
+      </w:r>
+    </w:p>
+    <w:p>
+      <w:pPr>
+        <w:rPr>
+          <w:rFonts w:ascii="Tahoma" w:eastAsia="Times New Roman" w:hAnsi="Tahoma" w:cs="Tahoma"/>
+          <w:color w:val="000000"/>
+          <w:sz w:val="27"/>
+          <w:szCs w:val="27"/>
+          <w:rtl/>
+        </w:rPr>
+      </w:pPr>
+    </w:p>
+    <w:p>
+      <w:pPr>
+        <w:rPr>
+          <w:rFonts w:ascii="Tahoma" w:eastAsia="Times New Roman" w:hAnsi="Tahoma" w:cs="Tahoma"/>
+          <w:b/>
+          <w:bCs/>
+          <w:color w:val="000000"/>
+          <w:szCs w:val="27"/>
+          <w:rtl/>
+        </w:rPr>
+      </w:pPr>
+    </w:p>
+    <w:p>
+      <w:pPr>
+        <w:rPr>
+          <w:rFonts w:ascii="Tahoma" w:eastAsia="Times New Roman" w:hAnsi="Tahoma" w:cs="Tahoma" w:hint="cs"/>
+          <w:color w:val="000000"/>
+          <w:szCs w:val="27"/>
+          <w:rtl/>
+        </w:rPr>
+      </w:pPr>
+      <w:r>
+        <w:rPr>
+          <w:rFonts w:ascii="Tahoma" w:eastAsia="Times New Roman" w:hAnsi="Tahoma" w:cs="Tahoma" w:hint="cs"/>
+          <w:color w:val="000000"/>
+          <w:szCs w:val="27"/>
+          <w:rtl/>
+        </w:rPr>
+        <w:t>לאחר מכן, יוצאו לו עוד הגדרות עד שתעבור דקה או שיחליט לוותר על ידי לחיצה על כפתור ה</w:t>
+      </w:r>
+    </w:p>
+    <w:p>
+      <w:pPr>
+        <w:rPr>
+          <w:rFonts w:ascii="Tahoma" w:eastAsia="Times New Roman" w:hAnsi="Tahoma" w:cs="Tahoma"/>
+          <w:b/>
+          <w:bCs/>
+          <w:color w:val="000000"/>
+          <w:szCs w:val="27"/>
+          <w:rtl/>
+        </w:rPr>
+      </w:pPr>
+      <w:bookmarkStart w:id="0" w:name="_GoBack"/>
+      <w:bookmarkEnd w:id="0"/>
+    </w:p>
+    <w:p>
+      <w:pPr>
+        <w:rPr>
+          <w:rFonts w:ascii="Tahoma" w:eastAsia="Times New Roman" w:hAnsi="Tahoma" w:cs="Tahoma" w:hint="cs"/>
+          <w:color w:val="000000"/>
+          <w:sz w:val="27"/>
+          <w:szCs w:val="27"/>
+          <w:rtl/>
         </w:rPr>
       </w:pPr>
       <w:r>
@@ -505,6 +563,81 @@
         </w:rPr>
         <w:t xml:space="preserve"> פתרונות שגויים לא מקבלים או גורעים ניקוד. זאת כאשר הניקוד הניתן לכל הגדרה מייצג את דרגת הקושי.</w:t>
       </w:r>
+    </w:p>
+    <w:p>
+      <w:pPr>
+        <w:rPr>
+          <w:rFonts w:ascii="Tahoma" w:eastAsia="Times New Roman" w:hAnsi="Tahoma" w:cs="Tahoma" w:hint="cs"/>
+          <w:color w:val="000000"/>
+          <w:sz w:val="27"/>
+          <w:szCs w:val="27"/>
+          <w:rtl/>
+        </w:rPr>
+      </w:pPr>
+      <w:r>
+        <w:rPr>
+          <w:rFonts w:ascii="Tahoma" w:eastAsia="Times New Roman" w:hAnsi="Tahoma" w:cs="Tahoma" w:hint="cs"/>
+          <w:color w:val="000000"/>
+          <w:sz w:val="27"/>
+          <w:szCs w:val="27"/>
+          <w:rtl/>
+        </w:rPr>
+        <w:t xml:space="preserve">בסוף המשחק יוצג בפני השחקן סיכום של תוצאות המשחק ותוצע לו האפשרות לרשום את עצמו ב"טבלת המנצחים" </w:t>
+      </w:r>
+      <w:r>
+        <w:rPr>
+          <w:rFonts w:ascii="Tahoma" w:eastAsia="Times New Roman" w:hAnsi="Tahoma" w:cs="Tahoma"/>
+          <w:color w:val="000000"/>
+          <w:sz w:val="27"/>
+          <w:szCs w:val="27"/>
+          <w:rtl/>
+        </w:rPr>
+        <w:t>–</w:t>
+      </w:r>
+      <w:r>
+        <w:rPr>
+          <w:rFonts w:ascii="Tahoma" w:eastAsia="Times New Roman" w:hAnsi="Tahoma" w:cs="Tahoma" w:hint="cs"/>
+          <w:color w:val="000000"/>
+          <w:sz w:val="27"/>
+          <w:szCs w:val="27"/>
+          <w:rtl/>
+        </w:rPr>
+        <w:t xml:space="preserve"> טבלת השחקנים שקיבלו את הניקוד </w:t>
+      </w:r>
+      <w:proofErr w:type="spellStart"/>
+      <w:r>
+        <w:rPr>
+          <w:rFonts w:ascii="Tahoma" w:eastAsia="Times New Roman" w:hAnsi="Tahoma" w:cs="Tahoma" w:hint="cs"/>
+          <w:color w:val="000000"/>
+          <w:sz w:val="27"/>
+          <w:szCs w:val="27"/>
+          <w:rtl/>
+        </w:rPr>
+        <w:t>המירבי</w:t>
+      </w:r>
+      <w:proofErr w:type="spellEnd"/>
+      <w:r>
+        <w:rPr>
+          <w:rFonts w:ascii="Tahoma" w:eastAsia="Times New Roman" w:hAnsi="Tahoma" w:cs="Tahoma" w:hint="cs"/>
+          <w:color w:val="000000"/>
+          <w:sz w:val="27"/>
+          <w:szCs w:val="27"/>
+          <w:rtl/>
+        </w:rPr>
+        <w:t>.</w:t>
+      </w:r>
+    </w:p>
+    <w:p>
+      <w:pPr>
+        <w:rPr>
+          <w:rFonts w:ascii="Tahoma" w:eastAsia="Times New Roman" w:hAnsi="Tahoma" w:cs="Tahoma" w:hint="cs"/>
+          <w:b/>
+          <w:bCs/>
+          <w:color w:val="000000"/>
+          <w:szCs w:val="27"/>
+          <w:rtl/>
+        </w:rPr>
+      </w:pPr>
       <w:r>
         <w:rPr>
           <w:rFonts w:ascii="Tahoma" w:eastAsia="Times New Roman" w:hAnsi="Tahoma" w:cs="Tahoma"/>
@@ -525,6 +658,173 @@
         </w:rPr>
         <w:br/>
       </w:r>
+    </w:p>
+    <w:p>
+      <w:pPr>
+        <w:rPr>
+          <w:rFonts w:ascii="Tahoma" w:eastAsia="Times New Roman" w:hAnsi="Tahoma" w:cs="Tahoma" w:hint="cs"/>
+          <w:b/>
+          <w:bCs/>
+          <w:color w:val="000000"/>
+          <w:szCs w:val="27"/>
+          <w:rtl/>
+        </w:rPr>
+      </w:pPr>
+      <w:r>
+        <w:rPr>
+          <w:noProof/>
+        </w:rPr>
+        <w:lastRenderedPageBreak/>
+        <w:drawing>
+          <wp:anchor distT="0" distB="0" distL="114300" distR="114300" simplePos="0" relativeHeight="251661312" behindDoc="0" locked="0" layoutInCell="1" allowOverlap="1" wp14:anchorId="5496ED41" wp14:editId="3D18B4F3">
+            <wp:simplePos x="0" y="0"/>
+            <wp:positionH relativeFrom="column">
+              <wp:posOffset>477520</wp:posOffset>
+            </wp:positionH>
+            <wp:positionV relativeFrom="paragraph">
+              <wp:posOffset>-607060</wp:posOffset>
+            </wp:positionV>
+            <wp:extent cx="4236720" cy="2612390"/>
+            <wp:effectExtent l="0" t="0" r="0" b="0"/>
+            <wp:wrapNone/>
+            <wp:docPr id="5" name="Picture 5"/>
+            <wp:cNvGraphicFramePr>
+              <a:graphicFrameLocks xmlns:a="http://schemas.openxmlformats.org/drawingml/2006/main" noChangeAspect="1"/>
+            </wp:cNvGraphicFramePr>
+            <a:graphic xmlns:a="http://schemas.openxmlformats.org/drawingml/2006/main">
+              <a:graphicData uri="http://schemas.openxmlformats.org/drawingml/2006/picture">
+                <pic:pic xmlns:pic="http://schemas.openxmlformats.org/drawingml/2006/picture">
+                  <pic:nvPicPr>
+                    <pic:cNvPr id="0" name=""/>
+                    <pic:cNvPicPr/>
+                  </pic:nvPicPr>
+                  <pic:blipFill>
+                    <a:blip r:embed="rId8">
+                      <a:extLst>
+                        <a:ext uri="{28A0092B-C50C-407E-A947-70E740481C1C}">
+                          <a14:useLocalDpi xmlns:a14="http://schemas.microsoft.com/office/drawing/2010/main" val="0"/>
+                        </a:ext>
+                      </a:extLst>
+                    </a:blip>
+                    <a:stretch>
+                      <a:fillRect/>
+                    </a:stretch>
+                  </pic:blipFill>
+                  <pic:spPr>
+                    <a:xfrm>
+                      <a:off x="0" y="0"/>
+                      <a:ext cx="4236720" cy="2612390"/>
+                    </a:xfrm>
+                    <a:prstGeom prst="rect">
+                      <a:avLst/>
+                    </a:prstGeom>
+                  </pic:spPr>
+                </pic:pic>
+              </a:graphicData>
+            </a:graphic>
+            <wp14:sizeRelH relativeFrom="page">
+              <wp14:pctWidth>0</wp14:pctWidth>
+            </wp14:sizeRelH>
+            <wp14:sizeRelV relativeFrom="page">
+              <wp14:pctHeight>0</wp14:pctHeight>
+            </wp14:sizeRelV>
+          </wp:anchor>
+        </w:drawing>
+      </w:r>
+    </w:p>
+    <w:p>
+      <w:pPr>
+        <w:rPr>
+          <w:rFonts w:ascii="Tahoma" w:eastAsia="Times New Roman" w:hAnsi="Tahoma" w:cs="Tahoma" w:hint="cs"/>
+          <w:b/>
+          <w:bCs/>
+          <w:color w:val="000000"/>
+          <w:szCs w:val="27"/>
+          <w:rtl/>
+        </w:rPr>
+      </w:pPr>
+    </w:p>
+    <w:p>
+      <w:pPr>
+        <w:rPr>
+          <w:rFonts w:ascii="Tahoma" w:eastAsia="Times New Roman" w:hAnsi="Tahoma" w:cs="Tahoma" w:hint="cs"/>
+          <w:b/>
+          <w:bCs/>
+          <w:color w:val="000000"/>
+          <w:szCs w:val="27"/>
+          <w:rtl/>
+        </w:rPr>
+      </w:pPr>
+    </w:p>
+    <w:p>
+      <w:pPr>
+        <w:rPr>
+          <w:rFonts w:ascii="Tahoma" w:eastAsia="Times New Roman" w:hAnsi="Tahoma" w:cs="Tahoma" w:hint="cs"/>
+          <w:b/>
+          <w:bCs/>
+          <w:color w:val="000000"/>
+          <w:szCs w:val="27"/>
+          <w:rtl/>
+        </w:rPr>
+      </w:pPr>
+    </w:p>
+    <w:p>
+      <w:pPr>
+        <w:rPr>
+          <w:rFonts w:ascii="Tahoma" w:eastAsia="Times New Roman" w:hAnsi="Tahoma" w:cs="Tahoma" w:hint="cs"/>
+          <w:b/>
+          <w:bCs/>
+          <w:color w:val="000000"/>
+          <w:szCs w:val="27"/>
+          <w:rtl/>
+        </w:rPr>
+      </w:pPr>
+    </w:p>
+    <w:p>
+      <w:pPr>
+        <w:rPr>
+          <w:rFonts w:ascii="Tahoma" w:eastAsia="Times New Roman" w:hAnsi="Tahoma" w:cs="Tahoma" w:hint="cs"/>
+          <w:b/>
+          <w:bCs/>
+          <w:color w:val="000000"/>
+          <w:szCs w:val="27"/>
+          <w:rtl/>
+        </w:rPr>
+      </w:pPr>
+    </w:p>
+    <w:p>
+      <w:pPr>
+        <w:rPr>
+          <w:rFonts w:ascii="Tahoma" w:eastAsia="Times New Roman" w:hAnsi="Tahoma" w:cs="Tahoma" w:hint="cs"/>
+          <w:b/>
+          <w:bCs/>
+          <w:color w:val="000000"/>
+          <w:szCs w:val="27"/>
+          <w:rtl/>
+        </w:rPr>
+      </w:pPr>
+    </w:p>
+    <w:p>
+      <w:pPr>
+        <w:rPr>
+          <w:rFonts w:ascii="Tahoma" w:eastAsia="Times New Roman" w:hAnsi="Tahoma" w:cs="Tahoma" w:hint="cs"/>
+          <w:color w:val="000000"/>
+          <w:sz w:val="27"/>
+          <w:szCs w:val="27"/>
+          <w:rtl/>
+        </w:rPr>
+      </w:pPr>
+      <w:r>
+        <w:rPr>
+          <w:rFonts w:ascii="Tahoma" w:eastAsia="Times New Roman" w:hAnsi="Tahoma" w:cs="Tahoma"/>
+          <w:b/>
+          <w:bCs/>
+          <w:color w:val="000000"/>
+          <w:szCs w:val="27"/>
+          <w:rtl/>
+        </w:rPr>
+        <w:t>מידע נוסף</w:t>
+      </w:r>
       <w:r>
         <w:rPr>
           <w:rFonts w:ascii="Tahoma" w:eastAsia="Times New Roman" w:hAnsi="Tahoma" w:cs="Tahoma"/>
@@ -537,58 +837,112 @@
       </w:r>
       <w:r>
         <w:rPr>
-          <w:rFonts w:ascii="Tahoma" w:eastAsia="Times New Roman" w:hAnsi="Tahoma" w:cs="Tahoma"/>
-          <w:b/>
-          <w:bCs/>
-          <w:color w:val="000000"/>
-          <w:szCs w:val="27"/>
-          <w:rtl/>
-        </w:rPr>
-        <w:t>מידע נוסף</w:t>
-      </w:r>
-      <w:r>
-        <w:rPr>
-          <w:rFonts w:ascii="Tahoma" w:eastAsia="Times New Roman" w:hAnsi="Tahoma" w:cs="Tahoma"/>
-          <w:color w:val="000000"/>
-          <w:sz w:val="27"/>
-          <w:szCs w:val="27"/>
-          <w:rtl/>
-        </w:rPr>
-        <w:br/>
-        <w:t>לקבלת מידע נוסף תוכל ללחוץ על הכפתורים בעמודה זו</w:t>
-      </w:r>
-      <w:r>
-        <w:rPr>
-          <w:rFonts w:ascii="Tahoma" w:eastAsia="Times New Roman" w:hAnsi="Tahoma" w:cs="Tahoma"/>
-          <w:color w:val="000000"/>
-          <w:sz w:val="27"/>
-          <w:szCs w:val="27"/>
-          <w:rtl/>
-        </w:rPr>
-        <w:br/>
-        <w:t xml:space="preserve">והם יובילו אותך לחיפוש בגוגל או לאתר </w:t>
+          <w:rFonts w:ascii="Tahoma" w:eastAsia="Times New Roman" w:hAnsi="Tahoma" w:cs="Tahoma" w:hint="cs"/>
+          <w:color w:val="000000"/>
+          <w:sz w:val="27"/>
+          <w:szCs w:val="27"/>
+          <w:rtl/>
+        </w:rPr>
+        <w:t>השחקן יכול לנווט בין ההגדרות אותן ניסה לפתור בעבר ולתקנן וכך לזכות בנקודות של אותן ההגדרות.</w:t>
+      </w:r>
+    </w:p>
+    <w:p>
+      <w:pPr>
+        <w:rPr>
+          <w:rFonts w:ascii="Tahoma" w:eastAsia="Times New Roman" w:hAnsi="Tahoma" w:cs="Tahoma" w:hint="cs"/>
+          <w:color w:val="000000"/>
+          <w:sz w:val="27"/>
+          <w:szCs w:val="27"/>
+          <w:rtl/>
+        </w:rPr>
+      </w:pPr>
+      <w:r>
+        <w:rPr>
+          <w:rFonts w:ascii="Tahoma" w:eastAsia="Times New Roman" w:hAnsi="Tahoma" w:cs="Tahoma" w:hint="cs"/>
+          <w:color w:val="000000"/>
+          <w:sz w:val="27"/>
+          <w:szCs w:val="27"/>
+          <w:rtl/>
+        </w:rPr>
+        <w:t xml:space="preserve">הניווט מתבצע באמצעות לחיצת עכבר פשוט או לחלופין שימוש במקשי החצים </w:t>
       </w:r>
       <w:proofErr w:type="spellStart"/>
       <w:r>
         <w:rPr>
-          <w:rFonts w:ascii="Tahoma" w:eastAsia="Times New Roman" w:hAnsi="Tahoma" w:cs="Tahoma"/>
-          <w:color w:val="000000"/>
-          <w:sz w:val="27"/>
-          <w:szCs w:val="27"/>
-          <w:rtl/>
-        </w:rPr>
-        <w:t>ויקיפדיה</w:t>
+          <w:rFonts w:ascii="Tahoma" w:eastAsia="Times New Roman" w:hAnsi="Tahoma" w:cs="Tahoma" w:hint="cs"/>
+          <w:color w:val="000000"/>
+          <w:sz w:val="27"/>
+          <w:szCs w:val="27"/>
+          <w:rtl/>
+        </w:rPr>
+        <w:t>שמקבלדת</w:t>
       </w:r>
       <w:proofErr w:type="spellEnd"/>
       <w:r>
         <w:rPr>
-          <w:rFonts w:ascii="Tahoma" w:eastAsia="Times New Roman" w:hAnsi="Tahoma" w:cs="Tahoma"/>
-          <w:color w:val="000000"/>
-          <w:sz w:val="27"/>
-          <w:szCs w:val="27"/>
-          <w:rtl/>
-        </w:rPr>
-        <w:br/>
+          <w:rFonts w:ascii="Tahoma" w:eastAsia="Times New Roman" w:hAnsi="Tahoma" w:cs="Tahoma" w:hint="cs"/>
+          <w:color w:val="000000"/>
+          <w:sz w:val="27"/>
+          <w:szCs w:val="27"/>
+          <w:rtl/>
+        </w:rPr>
+        <w:t>: למעלה ולמטה.</w:t>
+      </w:r>
+    </w:p>
+    <w:p>
+      <w:pPr>
+        <w:rPr>
+          <w:rFonts w:ascii="Tahoma" w:eastAsia="Times New Roman" w:hAnsi="Tahoma" w:cs="Tahoma" w:hint="cs"/>
+          <w:color w:val="000000"/>
+          <w:sz w:val="27"/>
+          <w:szCs w:val="27"/>
+          <w:rtl/>
+        </w:rPr>
+      </w:pPr>
+    </w:p>
+    <w:p>
+      <w:pPr>
+        <w:rPr>
+          <w:rFonts w:ascii="Tahoma" w:eastAsia="Times New Roman" w:hAnsi="Tahoma" w:cs="Tahoma" w:hint="cs"/>
+          <w:b/>
+          <w:bCs/>
+          <w:color w:val="000000"/>
+          <w:sz w:val="27"/>
+          <w:szCs w:val="27"/>
+          <w:rtl/>
+        </w:rPr>
+      </w:pPr>
+      <w:r>
+        <w:rPr>
+          <w:rFonts w:ascii="Tahoma" w:eastAsia="Times New Roman" w:hAnsi="Tahoma" w:cs="Tahoma" w:hint="cs"/>
+          <w:b/>
+          <w:bCs/>
+          <w:color w:val="000000"/>
+          <w:sz w:val="27"/>
+          <w:szCs w:val="27"/>
+          <w:rtl/>
+        </w:rPr>
+        <w:t>טבלת המנצחים</w:t>
+      </w:r>
+    </w:p>
+    <w:p>
+      <w:pPr>
+        <w:rPr>
+          <w:rFonts w:ascii="Tahoma" w:eastAsia="Times New Roman" w:hAnsi="Tahoma" w:cs="Tahoma"/>
+          <w:color w:val="000000"/>
+          <w:sz w:val="27"/>
+          <w:szCs w:val="27"/>
+        </w:rPr>
+      </w:pPr>
+      <w:r>
+        <w:rPr>
+          <w:rFonts w:ascii="Tahoma" w:eastAsia="Times New Roman" w:hAnsi="Tahoma" w:cs="Tahoma" w:hint="cs"/>
+          <w:color w:val="000000"/>
+          <w:sz w:val="27"/>
+          <w:szCs w:val="27"/>
+          <w:rtl/>
+        </w:rPr>
+        <w:t xml:space="preserve">היא </w:t>
       </w:r>
       <w:r>
         <w:rPr>
@@ -614,7 +968,7 @@
 </file>
 
 <file path=word/styles.xml><?xml version="1.0" encoding="utf-8"?>
-<w:styles xmlns:r="http://schemas.openxmlformats.org/officeDocument/2006/relationships" xmlns:w="http://schemas.openxmlformats.org/wordprocessingml/2006/main">
+<w:styles xmlns:mc="http://schemas.openxmlformats.org/markup-compatibility/2006" xmlns:r="http://schemas.openxmlformats.org/officeDocument/2006/relationships" xmlns:w="http://schemas.openxmlformats.org/wordprocessingml/2006/main" xmlns:w14="http://schemas.microsoft.com/office/word/2010/wordml" mc:Ignorable="w14">
   <w:docDefaults>
     <w:rPrDefault>
       <w:rPr>
@@ -808,7 +1162,6 @@
     <w:uiPriority w:val="99"/>
     <w:semiHidden/>
     <w:unhideWhenUsed/>
-    <w:qFormat/>
     <w:tblPr>
       <w:tblInd w:w="0" w:type="dxa"/>
       <w:tblCellMar>
@@ -884,6 +1237,196 @@
       <w:sz w:val="16"/>
       <w:szCs w:val="16"/>
     </w:rPr>
+  </w:style>
+</w:styles>
+</file>
+
+<file path=word/stylesWithEffects.xml><?xml version="1.0" encoding="utf-8"?>
+<w:styles xmlns:wpc="http://schemas.microsoft.com/office/word/2010/wordprocessingCanvas" xmlns:mc="http://schemas.openxmlformats.org/markup-compatibility/2006" xmlns:o="urn:schemas-microsoft-com:office:office" xmlns:r="http://schemas.openxmlformats.org/officeDocument/2006/relationships" xmlns:m="http://schemas.openxmlformats.org/officeDocument/2006/math" xmlns:v="urn:schemas-microsoft-com:vml" xmlns:wp14="http://schemas.microsoft.com/office/word/2010/wordprocessingDrawing" xmlns:wp="http://schemas.openxmlformats.org/drawingml/2006/wordprocessingDrawing" xmlns:w10="urn:schemas-microsoft-com:office:word" xmlns:w="http://schemas.openxmlformats.org/wordprocessingml/2006/main" xmlns:w14="http://schemas.microsoft.com/office/word/2010/wordml" xmlns:wpg="http://schemas.microsoft.com/office/word/2010/wordprocessingGroup" xmlns:wpi="http://schemas.microsoft.com/office/word/2010/wordprocessingInk" xmlns:wne="http://schemas.microsoft.com/office/word/2006/wordml" xmlns:wps="http://schemas.microsoft.com/office/word/2010/wordprocessingShape" mc:Ignorable="w14 wp14">
+  <w:docDefaults>
+    <w:rPrDefault>
+      <w:rPr>
+        <w:rFonts w:asciiTheme="minorHAnsi" w:eastAsiaTheme="minorEastAsia" w:hAnsiTheme="minorHAnsi" w:cstheme="minorBidi"/>
+        <w:sz w:val="22"/>
+        <w:szCs w:val="22"/>
+        <w:lang w:val="en-US" w:eastAsia="en-US" w:bidi="he-IL"/>
+      </w:rPr>
+    </w:rPrDefault>
+    <w:pPrDefault>
+      <w:pPr>
+        <w:spacing w:after="200" w:line="276" w:lineRule="auto"/>
+      </w:pPr>
+    </w:pPrDefault>
+  </w:docDefaults>
+  <w:latentStyles w:defLockedState="0" w:defUIPriority="99" w:defSemiHidden="1" w:defUnhideWhenUsed="1" w:defQFormat="0" w:count="267">
+    <w:lsdException w:name="Normal" w:semiHidden="0" w:uiPriority="0" w:unhideWhenUsed="0" w:qFormat="1"/>
+    <w:lsdException w:name="heading 1" w:semiHidden="0" w:uiPriority="9" w:unhideWhenUsed="0" w:qFormat="1"/>
+    <w:lsdException w:name="heading 2" w:uiPriority="9" w:qFormat="1"/>
+    <w:lsdException w:name="heading 3" w:uiPriority="9" w:qFormat="1"/>
+    <w:lsdException w:name="heading 4" w:uiPriority="9" w:qFormat="1"/>
+    <w:lsdException w:name="heading 5" w:uiPriority="9" w:qFormat="1"/>
+    <w:lsdException w:name="heading 6" w:uiPriority="9" w:qFormat="1"/>
+    <w:lsdException w:name="heading 7" w:uiPriority="9" w:qFormat="1"/>
+    <w:lsdException w:name="heading 8" w:uiPriority="9" w:qFormat="1"/>
+    <w:lsdException w:name="heading 9" w:uiPriority="9" w:qFormat="1"/>
+    <w:lsdException w:name="toc 1" w:uiPriority="39"/>
+    <w:lsdException w:name="toc 2" w:uiPriority="39"/>
+    <w:lsdException w:name="toc 3" w:uiPriority="39"/>
+    <w:lsdException w:name="toc 4" w:uiPriority="39"/>
+    <w:lsdException w:name="toc 5" w:uiPriority="39"/>
+    <w:lsdException w:name="toc 6" w:uiPriority="39"/>
+    <w:lsdException w:name="toc 7" w:uiPriority="39"/>
+    <w:lsdException w:name="toc 8" w:uiPriority="39"/>
+    <w:lsdException w:name="toc 9" w:uiPriority="39"/>
+    <w:lsdException w:name="caption" w:uiPriority="35" w:qFormat="1"/>
+    <w:lsdException w:name="Title" w:semiHidden="0" w:uiPriority="10" w:unhideWhenUsed="0" w:qFormat="1"/>
+    <w:lsdException w:name="Default Paragraph Font" w:uiPriority="1"/>
+    <w:lsdException w:name="Subtitle" w:semiHidden="0" w:uiPriority="11" w:unhideWhenUsed="0" w:qFormat="1"/>
+    <w:lsdException w:name="Strong" w:semiHidden="0" w:uiPriority="22" w:unhideWhenUsed="0" w:qFormat="1"/>
+    <w:lsdException w:name="Emphasis" w:semiHidden="0" w:uiPriority="20" w:unhideWhenUsed="0" w:qFormat="1"/>
+    <w:lsdException w:name="Table Grid" w:semiHidden="0" w:uiPriority="59" w:unhideWhenUsed="0"/>
+    <w:lsdException w:name="Placeholder Text" w:unhideWhenUsed="0"/>
+    <w:lsdException w:name="No Spacing" w:semiHidden="0" w:uiPriority="1" w:unhideWhenUsed="0" w:qFormat="1"/>
+    <w:lsdException w:name="Light Shading" w:semiHidden="0" w:uiPriority="60" w:unhideWhenUsed="0"/>
+    <w:lsdException w:name="Light List" w:semiHidden="0" w:uiPriority="61" w:unhideWhenUsed="0"/>
+    <w:lsdException w:name="Light Grid" w:semiHidden="0" w:uiPriority="62" w:unhideWhenUsed="0"/>
+    <w:lsdException w:name="Medium Shading 1" w:semiHidden="0" w:uiPriority="63" w:unhideWhenUsed="0"/>
+    <w:lsdException w:name="Medium Shading 2" w:semiHidden="0" w:uiPriority="64" w:unhideWhenUsed="0"/>
+    <w:lsdException w:name="Medium List 1" w:semiHidden="0" w:uiPriority="65" w:unhideWhenUsed="0"/>
+    <w:lsdException w:name="Medium List 2" w:semiHidden="0" w:uiPriority="66" w:unhideWhenUsed="0"/>
+    <w:lsdException w:name="Medium Grid 1" w:semiHidden="0" w:uiPriority="67" w:unhideWhenUsed="0"/>
+    <w:lsdException w:name="Medium Grid 2" w:semiHidden="0" w:uiPriority="68" w:unhideWhenUsed="0"/>
+    <w:lsdException w:name="Medium Grid 3" w:semiHidden="0" w:uiPriority="69" w:unhideWhenUsed="0"/>
+    <w:lsdException w:name="Dark List" w:semiHidden="0" w:uiPriority="70" w:unhideWhenUsed="0"/>
+    <w:lsdException w:name="Colorful Shading" w:semiHidden="0" w:uiPriority="71" w:unhideWhenUsed="0"/>
+    <w:lsdException w:name="Colorful List" w:semiHidden="0" w:uiPriority="72" w:unhideWhenUsed="0"/>
+    <w:lsdException w:name="Colorful Grid" w:semiHidden="0" w:uiPriority="73" w:unhideWhenUsed="0"/>
+    <w:lsdException w:name="Light Shading Accent 1" w:semiHidden="0" w:uiPriority="60" w:unhideWhenUsed="0"/>
+    <w:lsdException w:name="Light List Accent 1" w:semiHidden="0" w:uiPriority="61" w:unhideWhenUsed="0"/>
+    <w:lsdException w:name="Light Grid Accent 1" w:semiHidden="0" w:uiPriority="62" w:unhideWhenUsed="0"/>
+    <w:lsdException w:name="Medium Shading 1 Accent 1" w:semiHidden="0" w:uiPriority="63" w:unhideWhenUsed="0"/>
+    <w:lsdException w:name="Medium Shading 2 Accent 1" w:semiHidden="0" w:uiPriority="64" w:unhideWhenUsed="0"/>
+    <w:lsdException w:name="Medium List 1 Accent 1" w:semiHidden="0" w:uiPriority="65" w:unhideWhenUsed="0"/>
+    <w:lsdException w:name="Revision" w:unhideWhenUsed="0"/>
+    <w:lsdException w:name="List Paragraph" w:semiHidden="0" w:uiPriority="34" w:unhideWhenUsed="0" w:qFormat="1"/>
+    <w:lsdException w:name="Quote" w:semiHidden="0" w:uiPriority="29" w:unhideWhenUsed="0" w:qFormat="1"/>
+    <w:lsdException w:name="Intense Quote" w:semiHidden="0" w:uiPriority="30" w:unhideWhenUsed="0" w:qFormat="1"/>
+    <w:lsdException w:name="Medium List 2 Accent 1" w:semiHidden="0" w:uiPriority="66" w:unhideWhenUsed="0"/>
+    <w:lsdException w:name="Medium Grid 1 Accent 1" w:semiHidden="0" w:uiPriority="67" w:unhideWhenUsed="0"/>
+    <w:lsdException w:name="Medium Grid 2 Accent 1" w:semiHidden="0" w:uiPriority="68" w:unhideWhenUsed="0"/>
+    <w:lsdException w:name="Medium Grid 3 Accent 1" w:semiHidden="0" w:uiPriority="69" w:unhideWhenUsed="0"/>
+    <w:lsdException w:name="Dark List Accent 1" w:semiHidden="0" w:uiPriority="70" w:unhideWhenUsed="0"/>
+    <w:lsdException w:name="Colorful Shading Accent 1" w:semiHidden="0" w:uiPriority="71" w:unhideWhenUsed="0"/>
+    <w:lsdException w:name="Colorful List Accent 1" w:semiHidden="0" w:uiPriority="72" w:unhideWhenUsed="0"/>
+    <w:lsdException w:name="Colorful Grid Accent 1" w:semiHidden="0" w:uiPriority="73" w:unhideWhenUsed="0"/>
+    <w:lsdException w:name="Light Shading Accent 2" w:semiHidden="0" w:uiPriority="60" w:unhideWhenUsed="0"/>
+    <w:lsdException w:name="Light List Accent 2" w:semiHidden="0" w:uiPriority="61" w:unhideWhenUsed="0"/>
+    <w:lsdException w:name="Light Grid Accent 2" w:semiHidden="0" w:uiPriority="62" w:unhideWhenUsed="0"/>
+    <w:lsdException w:name="Medium Shading 1 Accent 2" w:semiHidden="0" w:uiPriority="63" w:unhideWhenUsed="0"/>
+    <w:lsdException w:name="Medium Shading 2 Accent 2" w:semiHidden="0" w:uiPriority="64" w:unhideWhenUsed="0"/>
+    <w:lsdException w:name="Medium List 1 Accent 2" w:semiHidden="0" w:uiPriority="65" w:unhideWhenUsed="0"/>
+    <w:lsdException w:name="Medium List 2 Accent 2" w:semiHidden="0" w:uiPriority="66" w:unhideWhenUsed="0"/>
+    <w:lsdException w:name="Medium Grid 1 Accent 2" w:semiHidden="0" w:uiPriority="67" w:unhideWhenUsed="0"/>
+    <w:lsdException w:name="Medium Grid 2 Accent 2" w:semiHidden="0" w:uiPriority="68" w:unhideWhenUsed="0"/>
+    <w:lsdException w:name="Medium Grid 3 Accent 2" w:semiHidden="0" w:uiPriority="69" w:unhideWhenUsed="0"/>
+    <w:lsdException w:name="Dark List Accent 2" w:semiHidden="0" w:uiPriority="70" w:unhideWhenUsed="0"/>
+    <w:lsdException w:name="Colorful Shading Accent 2" w:semiHidden="0" w:uiPriority="71" w:unhideWhenUsed="0"/>
+    <w:lsdException w:name="Colorful List Accent 2" w:semiHidden="0" w:uiPriority="72" w:unhideWhenUsed="0"/>
+    <w:lsdException w:name="Colorful Grid Accent 2" w:semiHidden="0" w:uiPriority="73" w:unhideWhenUsed="0"/>
+    <w:lsdException w:name="Light Shading Accent 3" w:semiHidden="0" w:uiPriority="60" w:unhideWhenUsed="0"/>
+    <w:lsdException w:name="Light List Accent 3" w:semiHidden="0" w:uiPriority="61" w:unhideWhenUsed="0"/>
+    <w:lsdException w:name="Light Grid Accent 3" w:semiHidden="0" w:uiPriority="62" w:unhideWhenUsed="0"/>
+    <w:lsdException w:name="Medium Shading 1 Accent 3" w:semiHidden="0" w:uiPriority="63" w:unhideWhenUsed="0"/>
+    <w:lsdException w:name="Medium Shading 2 Accent 3" w:semiHidden="0" w:uiPriority="64" w:unhideWhenUsed="0"/>
+    <w:lsdException w:name="Medium List 1 Accent 3" w:semiHidden="0" w:uiPriority="65" w:unhideWhenUsed="0"/>
+    <w:lsdException w:name="Medium List 2 Accent 3" w:semiHidden="0" w:uiPriority="66" w:unhideWhenUsed="0"/>
+    <w:lsdException w:name="Medium Grid 1 Accent 3" w:semiHidden="0" w:uiPriority="67" w:unhideWhenUsed="0"/>
+    <w:lsdException w:name="Medium Grid 2 Accent 3" w:semiHidden="0" w:uiPriority="68" w:unhideWhenUsed="0"/>
+    <w:lsdException w:name="Medium Grid 3 Accent 3" w:semiHidden="0" w:uiPriority="69" w:unhideWhenUsed="0"/>
+    <w:lsdException w:name="Dark List Accent 3" w:semiHidden="0" w:uiPriority="70" w:unhideWhenUsed="0"/>
+    <w:lsdException w:name="Colorful Shading Accent 3" w:semiHidden="0" w:uiPriority="71" w:unhideWhenUsed="0"/>
+    <w:lsdException w:name="Colorful List Accent 3" w:semiHidden="0" w:uiPriority="72" w:unhideWhenUsed="0"/>
+    <w:lsdException w:name="Colorful Grid Accent 3" w:semiHidden="0" w:uiPriority="73" w:unhideWhenUsed="0"/>
+    <w:lsdException w:name="Light Shading Accent 4" w:semiHidden="0" w:uiPriority="60" w:unhideWhenUsed="0"/>
+    <w:lsdException w:name="Light List Accent 4" w:semiHidden="0" w:uiPriority="61" w:unhideWhenUsed="0"/>
+    <w:lsdException w:name="Light Grid Accent 4" w:semiHidden="0" w:uiPriority="62" w:unhideWhenUsed="0"/>
+    <w:lsdException w:name="Medium Shading 1 Accent 4" w:semiHidden="0" w:uiPriority="63" w:unhideWhenUsed="0"/>
+    <w:lsdException w:name="Medium Shading 2 Accent 4" w:semiHidden="0" w:uiPriority="64" w:unhideWhenUsed="0"/>
+    <w:lsdException w:name="Medium List 1 Accent 4" w:semiHidden="0" w:uiPriority="65" w:unhideWhenUsed="0"/>
+    <w:lsdException w:name="Medium List 2 Accent 4" w:semiHidden="0" w:uiPriority="66" w:unhideWhenUsed="0"/>
+    <w:lsdException w:name="Medium Grid 1 Accent 4" w:semiHidden="0" w:uiPriority="67" w:unhideWhenUsed="0"/>
+    <w:lsdException w:name="Medium Grid 2 Accent 4" w:semiHidden="0" w:uiPriority="68" w:unhideWhenUsed="0"/>
+    <w:lsdException w:name="Medium Grid 3 Accent 4" w:semiHidden="0" w:uiPriority="69" w:unhideWhenUsed="0"/>
+    <w:lsdException w:name="Dark List Accent 4" w:semiHidden="0" w:uiPriority="70" w:unhideWhenUsed="0"/>
+    <w:lsdException w:name="Colorful Shading Accent 4" w:semiHidden="0" w:uiPriority="71" w:unhideWhenUsed="0"/>
+    <w:lsdException w:name="Colorful List Accent 4" w:semiHidden="0" w:uiPriority="72" w:unhideWhenUsed="0"/>
+    <w:lsdException w:name="Colorful Grid Accent 4" w:semiHidden="0" w:uiPriority="73" w:unhideWhenUsed="0"/>
+    <w:lsdException w:name="Light Shading Accent 5" w:semiHidden="0" w:uiPriority="60" w:unhideWhenUsed="0"/>
+    <w:lsdException w:name="Light List Accent 5" w:semiHidden="0" w:uiPriority="61" w:unhideWhenUsed="0"/>
+    <w:lsdException w:name="Light Grid Accent 5" w:semiHidden="0" w:uiPriority="62" w:unhideWhenUsed="0"/>
+    <w:lsdException w:name="Medium Shading 1 Accent 5" w:semiHidden="0" w:uiPriority="63" w:unhideWhenUsed="0"/>
+    <w:lsdException w:name="Medium Shading 2 Accent 5" w:semiHidden="0" w:uiPriority="64" w:unhideWhenUsed="0"/>
+    <w:lsdException w:name="Medium List 1 Accent 5" w:semiHidden="0" w:uiPriority="65" w:unhideWhenUsed="0"/>
+    <w:lsdException w:name="Medium List 2 Accent 5" w:semiHidden="0" w:uiPriority="66" w:unhideWhenUsed="0"/>
+    <w:lsdException w:name="Medium Grid 1 Accent 5" w:semiHidden="0" w:uiPriority="67" w:unhideWhenUsed="0"/>
+    <w:lsdException w:name="Medium Grid 2 Accent 5" w:semiHidden="0" w:uiPriority="68" w:unhideWhenUsed="0"/>
+    <w:lsdException w:name="Medium Grid 3 Accent 5" w:semiHidden="0" w:uiPriority="69" w:unhideWhenUsed="0"/>
+    <w:lsdException w:name="Dark List Accent 5" w:semiHidden="0" w:uiPriority="70" w:unhideWhenUsed="0"/>
+    <w:lsdException w:name="Colorful Shading Accent 5" w:semiHidden="0" w:uiPriority="71" w:unhideWhenUsed="0"/>
+    <w:lsdException w:name="Colorful List Accent 5" w:semiHidden="0" w:uiPriority="72" w:unhideWhenUsed="0"/>
+    <w:lsdException w:name="Colorful Grid Accent 5" w:semiHidden="0" w:uiPriority="73" w:unhideWhenUsed="0"/>
+    <w:lsdException w:name="Light Shading Accent 6" w:semiHidden="0" w:uiPriority="60" w:unhideWhenUsed="0"/>
+    <w:lsdException w:name="Light List Accent 6" w:semiHidden="0" w:uiPriority="61" w:unhideWhenUsed="0"/>
+    <w:lsdException w:name="Light Grid Accent 6" w:semiHidden="0" w:uiPriority="62" w:unhideWhenUsed="0"/>
+    <w:lsdException w:name="Medium Shading 1 Accent 6" w:semiHidden="0" w:uiPriority="63" w:unhideWhenUsed="0"/>
+    <w:lsdException w:name="Medium Shading 2 Accent 6" w:semiHidden="0" w:uiPriority="64" w:unhideWhenUsed="0"/>
+    <w:lsdException w:name="Medium List 1 Accent 6" w:semiHidden="0" w:uiPriority="65" w:unhideWhenUsed="0"/>
+    <w:lsdException w:name="Medium List 2 Accent 6" w:semiHidden="0" w:uiPriority="66" w:unhideWhenUsed="0"/>
+    <w:lsdException w:name="Medium Grid 1 Accent 6" w:semiHidden="0" w:uiPriority="67" w:unhideWhenUsed="0"/>
+    <w:lsdException w:name="Medium Grid 2 Accent 6" w:semiHidden="0" w:uiPriority="68" w:unhideWhenUsed="0"/>
+    <w:lsdException w:name="Medium Grid 3 Accent 6" w:semiHidden="0" w:uiPriority="69" w:unhideWhenUsed="0"/>
+    <w:lsdException w:name="Dark List Accent 6" w:semiHidden="0" w:uiPriority="70" w:unhideWhenUsed="0"/>
+    <w:lsdException w:name="Colorful Shading Accent 6" w:semiHidden="0" w:uiPriority="71" w:unhideWhenUsed="0"/>
+    <w:lsdException w:name="Colorful List Accent 6" w:semiHidden="0" w:uiPriority="72" w:unhideWhenUsed="0"/>
+    <w:lsdException w:name="Colorful Grid Accent 6" w:semiHidden="0" w:uiPriority="73" w:unhideWhenUsed="0"/>
+    <w:lsdException w:name="Subtle Emphasis" w:semiHidden="0" w:uiPriority="19" w:unhideWhenUsed="0" w:qFormat="1"/>
+    <w:lsdException w:name="Intense Emphasis" w:semiHidden="0" w:uiPriority="21" w:unhideWhenUsed="0" w:qFormat="1"/>
+    <w:lsdException w:name="Subtle Reference" w:semiHidden="0" w:uiPriority="31" w:unhideWhenUsed="0" w:qFormat="1"/>
+    <w:lsdException w:name="Intense Reference" w:semiHidden="0" w:uiPriority="32" w:unhideWhenUsed="0" w:qFormat="1"/>
+    <w:lsdException w:name="Book Title" w:semiHidden="0" w:uiPriority="33" w:unhideWhenUsed="0" w:qFormat="1"/>
+    <w:lsdException w:name="Bibliography" w:uiPriority="37"/>
+    <w:lsdException w:name="TOC Heading" w:uiPriority="39" w:qFormat="1"/>
+  </w:latentStyles>
+  <w:style w:type="paragraph" w:default="1" w:styleId="Normal">
+    <w:name w:val="Normal"/>
+    <w:qFormat/>
+  </w:style>
+  <w:style w:type="character" w:default="1" w:styleId="DefaultParagraphFont">
+    <w:name w:val="Default Paragraph Font"/>
+    <w:uiPriority w:val="1"/>
+    <w:semiHidden/>
+    <w:unhideWhenUsed/>
+  </w:style>
+  <w:style w:type="table" w:default="1" w:styleId="TableNormal">
+    <w:name w:val="Normal Table"/>
+    <w:uiPriority w:val="99"/>
+    <w:semiHidden/>
+    <w:unhideWhenUsed/>
+    <w:tblPr>
+      <w:tblInd w:w="0" w:type="dxa"/>
+      <w:tblCellMar>
+        <w:top w:w="0" w:type="dxa"/>
+        <w:left w:w="108" w:type="dxa"/>
+        <w:bottom w:w="0" w:type="dxa"/>
+        <w:right w:w="108" w:type="dxa"/>
+      </w:tblCellMar>
+    </w:tblPr>
+  </w:style>
+  <w:style w:type="numbering" w:default="1" w:styleId="NoList">
+    <w:name w:val="No List"/>
+    <w:uiPriority w:val="99"/>
+    <w:semiHidden/>
+    <w:unhideWhenUsed/>
   </w:style>
 </w:styles>
 </file>

</xml_diff>

<commit_message>
Usage intructions + minigame instructions almost ready
the document "usage instructions.docx" describes how the help page
should look.
the page templates\help.html is the page that will display the
instructions.
unfortunately they still don't look the same. some css work should be
done here
moreover the page isn't linked to the main page by the menu.

minigame instructions are ready.
</commit_message>
<xml_diff>
--- a/minigames how to play.docx
+++ b/minigames how to play.docx
@@ -4,26 +4,66 @@
   <w:body>
     <w:p>
       <w:pPr>
+        <w:rPr>
+          <w:rFonts w:ascii="Tahoma" w:eastAsia="Times New Roman" w:hAnsi="Tahoma" w:cs="Tahoma" w:hint="cs"/>
+          <w:b/>
+          <w:bCs/>
+          <w:color w:val="000000"/>
+          <w:szCs w:val="27"/>
+          <w:rtl/>
+        </w:rPr>
+      </w:pPr>
+      <w:r>
+        <w:rPr>
+          <w:rFonts w:ascii="Tahoma" w:eastAsia="Times New Roman" w:hAnsi="Tahoma" w:cs="Tahoma" w:hint="cs"/>
+          <w:b/>
+          <w:bCs/>
+          <w:color w:val="000000"/>
+          <w:szCs w:val="27"/>
+          <w:rtl/>
+        </w:rPr>
+        <w:t>משחקונים</w:t>
+      </w:r>
+    </w:p>
+    <w:p>
+      <w:pPr>
+        <w:rPr>
+          <w:rFonts w:ascii="Tahoma" w:eastAsia="Times New Roman" w:hAnsi="Tahoma" w:cs="Tahoma" w:hint="cs"/>
+          <w:color w:val="000000"/>
+          <w:szCs w:val="27"/>
+          <w:rtl/>
+        </w:rPr>
+      </w:pPr>
+      <w:r>
+        <w:rPr>
+          <w:rFonts w:ascii="Tahoma" w:eastAsia="Times New Roman" w:hAnsi="Tahoma" w:cs="Tahoma" w:hint="cs"/>
+          <w:color w:val="000000"/>
+          <w:szCs w:val="27"/>
+          <w:rtl/>
+        </w:rPr>
+        <w:t>כדי לשחק במשחקונים, על השחקן ללחוץ הכפתור המתאים בתפריט האפשרויות בדף הראשי.</w:t>
+      </w:r>
+    </w:p>
+    <w:p>
+      <w:pPr>
         <w:spacing w:before="100" w:beforeAutospacing="1" w:after="100" w:afterAutospacing="1" w:line="240" w:lineRule="auto"/>
         <w:outlineLvl w:val="2"/>
         <w:rPr>
           <w:rFonts w:ascii="Tahoma" w:eastAsia="Times New Roman" w:hAnsi="Tahoma" w:cs="Tahoma"/>
-          <w:b/>
-          <w:bCs/>
-          <w:color w:val="000000"/>
-          <w:sz w:val="27"/>
-          <w:szCs w:val="27"/>
-          <w:rtl/>
-        </w:rPr>
-      </w:pPr>
-      <w:r>
-        <w:rPr>
-          <w:rFonts w:ascii="Tahoma" w:eastAsia="Times New Roman" w:hAnsi="Tahoma" w:cs="Tahoma" w:hint="cs"/>
-          <w:b/>
-          <w:bCs/>
-          <w:color w:val="000000"/>
-          <w:sz w:val="27"/>
-          <w:szCs w:val="27"/>
+          <w:color w:val="000000"/>
+          <w:sz w:val="27"/>
+          <w:szCs w:val="27"/>
+          <w:u w:val="single"/>
+          <w:rtl/>
+        </w:rPr>
+      </w:pPr>
+      <w:r>
+        <w:rPr>
+          <w:rFonts w:ascii="Tahoma" w:eastAsia="Times New Roman" w:hAnsi="Tahoma" w:cs="Tahoma" w:hint="cs"/>
+          <w:color w:val="000000"/>
+          <w:sz w:val="27"/>
+          <w:szCs w:val="27"/>
+          <w:u w:val="single"/>
           <w:rtl/>
         </w:rPr>
         <w:t>מטרת המשחק</w:t>
@@ -49,27 +89,7 @@
           <w:szCs w:val="27"/>
           <w:rtl/>
         </w:rPr>
-        <w:t>לצבור כמה שיותר נקודות באמצעות פתרון כמה שיותר הגדרות</w:t>
-      </w:r>
-      <w:r>
-        <w:rPr>
-          <w:rFonts w:ascii="Tahoma" w:eastAsia="Times New Roman" w:hAnsi="Tahoma" w:cs="Tahoma" w:hint="cs"/>
-          <w:color w:val="000000"/>
-          <w:sz w:val="27"/>
-          <w:szCs w:val="27"/>
-          <w:rtl/>
-        </w:rPr>
-        <w:t xml:space="preserve"> תשחצים</w:t>
-      </w:r>
-      <w:r>
-        <w:rPr>
-          <w:rFonts w:ascii="Tahoma" w:eastAsia="Times New Roman" w:hAnsi="Tahoma" w:cs="Tahoma" w:hint="cs"/>
-          <w:color w:val="000000"/>
-          <w:sz w:val="27"/>
-          <w:szCs w:val="27"/>
-          <w:rtl/>
-        </w:rPr>
-        <w:t xml:space="preserve"> תוך דקה.</w:t>
+        <w:t>לצבור כמה שיותר נקודות באמצעות פתרון כמה שיותר הגדרות תשחצים תוך דקה.</w:t>
       </w:r>
     </w:p>
     <w:p>
@@ -88,22 +108,20 @@
       <w:pPr>
         <w:rPr>
           <w:rFonts w:ascii="Tahoma" w:eastAsia="Times New Roman" w:hAnsi="Tahoma" w:cs="Tahoma"/>
-          <w:b/>
-          <w:bCs/>
-          <w:color w:val="000000"/>
-          <w:sz w:val="27"/>
-          <w:szCs w:val="27"/>
-          <w:rtl/>
-        </w:rPr>
-      </w:pPr>
-      <w:r>
-        <w:rPr>
-          <w:rFonts w:ascii="Tahoma" w:eastAsia="Times New Roman" w:hAnsi="Tahoma" w:cs="Tahoma" w:hint="cs"/>
-          <w:b/>
-          <w:bCs/>
-          <w:color w:val="000000"/>
-          <w:sz w:val="27"/>
-          <w:szCs w:val="27"/>
+          <w:color w:val="000000"/>
+          <w:sz w:val="27"/>
+          <w:szCs w:val="27"/>
+          <w:u w:val="single"/>
+          <w:rtl/>
+        </w:rPr>
+      </w:pPr>
+      <w:r>
+        <w:rPr>
+          <w:rFonts w:ascii="Tahoma" w:eastAsia="Times New Roman" w:hAnsi="Tahoma" w:cs="Tahoma" w:hint="cs"/>
+          <w:color w:val="000000"/>
+          <w:sz w:val="27"/>
+          <w:szCs w:val="27"/>
+          <w:u w:val="single"/>
           <w:rtl/>
         </w:rPr>
         <w:t>אופן המשחק</w:t>
@@ -126,27 +144,7 @@
           <w:szCs w:val="27"/>
           <w:rtl/>
         </w:rPr>
-        <w:t>לאחר טעינת המשחק תופיע הגדרה ראשונה לפתרון</w:t>
-      </w:r>
-      <w:r>
-        <w:rPr>
-          <w:rFonts w:ascii="Tahoma" w:eastAsia="Times New Roman" w:hAnsi="Tahoma" w:cs="Tahoma" w:hint="cs"/>
-          <w:color w:val="000000"/>
-          <w:sz w:val="27"/>
-          <w:szCs w:val="27"/>
-          <w:rtl/>
-        </w:rPr>
-        <w:t xml:space="preserve"> על ידי השחקן</w:t>
-      </w:r>
-      <w:r>
-        <w:rPr>
-          <w:rFonts w:ascii="Tahoma" w:eastAsia="Times New Roman" w:hAnsi="Tahoma" w:cs="Tahoma" w:hint="cs"/>
-          <w:color w:val="000000"/>
-          <w:sz w:val="27"/>
-          <w:szCs w:val="27"/>
-          <w:rtl/>
-        </w:rPr>
-        <w:t>:</w:t>
+        <w:t>לאחר טעינת המשחק תופיע הגדרה ראשונה לפתרון על ידי השחקן:</w:t>
       </w:r>
     </w:p>
     <w:p>
@@ -163,7 +161,7 @@
           <w:noProof/>
         </w:rPr>
         <w:drawing>
-          <wp:anchor distT="0" distB="0" distL="114300" distR="114300" simplePos="0" relativeHeight="251660288" behindDoc="0" locked="0" layoutInCell="1" allowOverlap="1">
+          <wp:anchor distT="0" distB="0" distL="114300" distR="114300" simplePos="0" relativeHeight="251661312" behindDoc="0" locked="0" layoutInCell="1" allowOverlap="1" wp14:anchorId="3AC8FBB3" wp14:editId="4B6CC982">
             <wp:simplePos x="0" y="0"/>
             <wp:positionH relativeFrom="column">
               <wp:posOffset>1038225</wp:posOffset>
@@ -174,7 +172,7 @@
             <wp:extent cx="2910840" cy="975360"/>
             <wp:effectExtent l="0" t="0" r="0" b="0"/>
             <wp:wrapNone/>
-            <wp:docPr id="1" name="Picture 1"/>
+            <wp:docPr id="18" name="Picture 18"/>
             <wp:cNvGraphicFramePr>
               <a:graphicFrameLocks xmlns:a="http://schemas.openxmlformats.org/drawingml/2006/main" noChangeAspect="1"/>
             </wp:cNvGraphicFramePr>
@@ -222,80 +220,90 @@
     <w:p>
       <w:pPr>
         <w:rPr>
-          <w:rFonts w:ascii="Tahoma" w:eastAsia="Times New Roman" w:hAnsi="Tahoma" w:cs="Tahoma" w:hint="cs"/>
-          <w:color w:val="000000"/>
-          <w:sz w:val="27"/>
-          <w:szCs w:val="27"/>
-          <w:rtl/>
-        </w:rPr>
-      </w:pPr>
-    </w:p>
-    <w:p>
-      <w:pPr>
-        <w:rPr>
-          <w:rFonts w:ascii="Tahoma" w:eastAsia="Times New Roman" w:hAnsi="Tahoma" w:cs="Tahoma" w:hint="cs"/>
-          <w:color w:val="000000"/>
-          <w:sz w:val="27"/>
-          <w:szCs w:val="27"/>
-          <w:rtl/>
-        </w:rPr>
-      </w:pPr>
-    </w:p>
-    <w:p>
-      <w:pPr>
-        <w:rPr>
-          <w:rFonts w:ascii="Tahoma" w:eastAsia="Times New Roman" w:hAnsi="Tahoma" w:cs="Tahoma" w:hint="cs"/>
-          <w:color w:val="000000"/>
-          <w:sz w:val="27"/>
-          <w:szCs w:val="27"/>
-          <w:rtl/>
-        </w:rPr>
-      </w:pPr>
-      <w:r>
-        <w:rPr>
-          <w:rFonts w:ascii="Tahoma" w:eastAsia="Times New Roman" w:hAnsi="Tahoma" w:cs="Tahoma" w:hint="cs"/>
-          <w:color w:val="000000"/>
-          <w:sz w:val="27"/>
-          <w:szCs w:val="27"/>
-          <w:rtl/>
-        </w:rPr>
-        <w:t xml:space="preserve">אם </w:t>
-      </w:r>
-      <w:r>
-        <w:rPr>
-          <w:rFonts w:ascii="Tahoma" w:eastAsia="Times New Roman" w:hAnsi="Tahoma" w:cs="Tahoma" w:hint="cs"/>
-          <w:color w:val="000000"/>
-          <w:sz w:val="27"/>
-          <w:szCs w:val="27"/>
-          <w:rtl/>
-        </w:rPr>
-        <w:t xml:space="preserve">הוא </w:t>
-      </w:r>
-      <w:r>
-        <w:rPr>
-          <w:rFonts w:ascii="Tahoma" w:eastAsia="Times New Roman" w:hAnsi="Tahoma" w:cs="Tahoma" w:hint="cs"/>
-          <w:color w:val="000000"/>
-          <w:sz w:val="27"/>
-          <w:szCs w:val="27"/>
-          <w:rtl/>
-        </w:rPr>
-        <w:t xml:space="preserve">יענה נכונה ההגדרה </w:t>
-      </w:r>
-      <w:r>
-        <w:rPr>
-          <w:rFonts w:ascii="Tahoma" w:eastAsia="Times New Roman" w:hAnsi="Tahoma" w:cs="Tahoma" w:hint="cs"/>
-          <w:color w:val="000000"/>
-          <w:sz w:val="27"/>
-          <w:szCs w:val="27"/>
-          <w:rtl/>
-        </w:rPr>
-        <w:t>תסומן בצבע ירוק ואם יטענה, תסומן באדום:</w:t>
-      </w:r>
-    </w:p>
-    <w:p>
-      <w:pPr>
-        <w:rPr>
-          <w:rFonts w:ascii="Tahoma" w:eastAsia="Times New Roman" w:hAnsi="Tahoma" w:cs="Tahoma" w:hint="cs"/>
+          <w:rFonts w:ascii="Tahoma" w:eastAsia="Times New Roman" w:hAnsi="Tahoma" w:cs="Tahoma"/>
+          <w:color w:val="000000"/>
+          <w:sz w:val="27"/>
+          <w:szCs w:val="27"/>
+          <w:rtl/>
+        </w:rPr>
+      </w:pPr>
+    </w:p>
+    <w:p>
+      <w:pPr>
+        <w:rPr>
+          <w:rFonts w:ascii="Tahoma" w:eastAsia="Times New Roman" w:hAnsi="Tahoma" w:cs="Tahoma" w:hint="cs"/>
+          <w:color w:val="000000"/>
+          <w:sz w:val="27"/>
+          <w:szCs w:val="27"/>
+          <w:rtl/>
+        </w:rPr>
+      </w:pPr>
+    </w:p>
+    <w:p>
+      <w:pPr>
+        <w:rPr>
+          <w:rFonts w:ascii="Tahoma" w:eastAsia="Times New Roman" w:hAnsi="Tahoma" w:cs="Tahoma" w:hint="cs"/>
+          <w:color w:val="000000"/>
+          <w:sz w:val="27"/>
+          <w:szCs w:val="27"/>
+          <w:rtl/>
+        </w:rPr>
+      </w:pPr>
+      <w:r>
+        <w:rPr>
+          <w:rFonts w:ascii="Tahoma" w:eastAsia="Times New Roman" w:hAnsi="Tahoma" w:cs="Tahoma" w:hint="cs"/>
+          <w:color w:val="000000"/>
+          <w:sz w:val="27"/>
+          <w:szCs w:val="27"/>
+          <w:rtl/>
+        </w:rPr>
+        <w:t xml:space="preserve">כדי לענות על ההגדרה, עליו להקליד את הפתרון הנכון וללחוץ </w:t>
+      </w:r>
+      <w:r>
+        <w:rPr>
+          <w:rFonts w:ascii="Tahoma" w:eastAsia="Times New Roman" w:hAnsi="Tahoma" w:cs="Tahoma"/>
+          <w:color w:val="000000"/>
+          <w:sz w:val="27"/>
+          <w:szCs w:val="27"/>
+        </w:rPr>
+        <w:t>ENTER</w:t>
+      </w:r>
+      <w:r>
+        <w:rPr>
+          <w:rFonts w:ascii="Tahoma" w:eastAsia="Times New Roman" w:hAnsi="Tahoma" w:cs="Tahoma" w:hint="cs"/>
+          <w:color w:val="000000"/>
+          <w:sz w:val="27"/>
+          <w:szCs w:val="27"/>
+          <w:rtl/>
+        </w:rPr>
+        <w:t>.</w:t>
+      </w:r>
+    </w:p>
+    <w:p>
+      <w:pPr>
+        <w:rPr>
+          <w:rFonts w:ascii="Tahoma" w:eastAsia="Times New Roman" w:hAnsi="Tahoma" w:cs="Tahoma"/>
+          <w:color w:val="000000"/>
+          <w:sz w:val="27"/>
+          <w:szCs w:val="27"/>
+          <w:rtl/>
+        </w:rPr>
+      </w:pPr>
+      <w:r>
+        <w:rPr>
+          <w:rFonts w:ascii="Tahoma" w:eastAsia="Times New Roman" w:hAnsi="Tahoma" w:cs="Tahoma" w:hint="cs"/>
+          <w:color w:val="000000"/>
+          <w:sz w:val="27"/>
+          <w:szCs w:val="27"/>
+          <w:rtl/>
+        </w:rPr>
+        <w:t>אם הוא יענה נכונה ההגדרה תסומן בצבע ירוק ואם יטענה, תסומן באדום:</w:t>
+      </w:r>
+    </w:p>
+    <w:p>
+      <w:pPr>
+        <w:rPr>
+          <w:rFonts w:ascii="Tahoma" w:eastAsia="Times New Roman" w:hAnsi="Tahoma" w:cs="Tahoma"/>
           <w:color w:val="000000"/>
           <w:sz w:val="27"/>
           <w:szCs w:val="27"/>
@@ -307,7 +315,7 @@
           <w:noProof/>
         </w:rPr>
         <w:drawing>
-          <wp:anchor distT="0" distB="0" distL="114300" distR="114300" simplePos="0" relativeHeight="251659264" behindDoc="0" locked="0" layoutInCell="1" allowOverlap="1" wp14:anchorId="66FD1FFA" wp14:editId="17C09CCE">
+          <wp:anchor distT="0" distB="0" distL="114300" distR="114300" simplePos="0" relativeHeight="251660288" behindDoc="0" locked="0" layoutInCell="1" allowOverlap="1" wp14:anchorId="277B6502" wp14:editId="43DEBCF7">
             <wp:simplePos x="0" y="0"/>
             <wp:positionH relativeFrom="column">
               <wp:posOffset>3028950</wp:posOffset>
@@ -380,7 +388,7 @@
           <w:noProof/>
         </w:rPr>
         <w:drawing>
-          <wp:anchor distT="0" distB="0" distL="114300" distR="114300" simplePos="0" relativeHeight="251658240" behindDoc="0" locked="0" layoutInCell="1" allowOverlap="1" wp14:anchorId="4F6B8101" wp14:editId="6A40E9CA">
+          <wp:anchor distT="0" distB="0" distL="114300" distR="114300" simplePos="0" relativeHeight="251659264" behindDoc="0" locked="0" layoutInCell="1" allowOverlap="1" wp14:anchorId="53043542" wp14:editId="637C0389">
             <wp:simplePos x="0" y="0"/>
             <wp:positionH relativeFrom="column">
               <wp:posOffset>219075</wp:posOffset>
@@ -468,24 +476,131 @@
           <w:rtl/>
         </w:rPr>
       </w:pPr>
-    </w:p>
-    <w:p>
-      <w:pPr>
-        <w:rPr>
-          <w:rFonts w:ascii="Tahoma" w:eastAsia="Times New Roman" w:hAnsi="Tahoma" w:cs="Tahoma" w:hint="cs"/>
-          <w:color w:val="000000"/>
-          <w:szCs w:val="27"/>
-          <w:rtl/>
-        </w:rPr>
-      </w:pPr>
-      <w:r>
-        <w:rPr>
-          <w:rFonts w:ascii="Tahoma" w:eastAsia="Times New Roman" w:hAnsi="Tahoma" w:cs="Tahoma" w:hint="cs"/>
-          <w:color w:val="000000"/>
-          <w:szCs w:val="27"/>
-          <w:rtl/>
-        </w:rPr>
-        <w:t>לאחר מכן, יוצאו לו עוד הגדרות עד שתעבור דקה או שיחליט לוותר על ידי לחיצה על כפתור ה</w:t>
+      <w:bookmarkStart w:id="0" w:name="_GoBack"/>
+      <w:bookmarkEnd w:id="0"/>
+    </w:p>
+    <w:p>
+      <w:pPr>
+        <w:rPr>
+          <w:rFonts w:ascii="Tahoma" w:eastAsia="Times New Roman" w:hAnsi="Tahoma" w:cs="Tahoma"/>
+          <w:color w:val="000000"/>
+          <w:sz w:val="27"/>
+          <w:szCs w:val="27"/>
+          <w:rtl/>
+        </w:rPr>
+      </w:pPr>
+      <w:r>
+        <w:rPr>
+          <w:rFonts w:ascii="Tahoma" w:eastAsia="Times New Roman" w:hAnsi="Tahoma" w:cs="Tahoma" w:hint="cs"/>
+          <w:color w:val="000000"/>
+          <w:szCs w:val="27"/>
+          <w:u w:val="single"/>
+          <w:rtl/>
+        </w:rPr>
+        <w:t>ניקוד</w:t>
+      </w:r>
+      <w:r>
+        <w:rPr>
+          <w:rFonts w:ascii="Tahoma" w:eastAsia="Times New Roman" w:hAnsi="Tahoma" w:cs="Tahoma"/>
+          <w:color w:val="000000"/>
+          <w:sz w:val="27"/>
+          <w:szCs w:val="27"/>
+          <w:rtl/>
+        </w:rPr>
+        <w:br/>
+      </w:r>
+      <w:r>
+        <w:rPr>
+          <w:rFonts w:ascii="Tahoma" w:eastAsia="Times New Roman" w:hAnsi="Tahoma" w:cs="Tahoma" w:hint="cs"/>
+          <w:color w:val="000000"/>
+          <w:sz w:val="27"/>
+          <w:szCs w:val="27"/>
+          <w:rtl/>
+        </w:rPr>
+        <w:t xml:space="preserve">הניקוד הסופי הוא סכום הניקוד שניתן לכל פתרון נכון </w:t>
+      </w:r>
+      <w:r>
+        <w:rPr>
+          <w:rFonts w:ascii="Tahoma" w:eastAsia="Times New Roman" w:hAnsi="Tahoma" w:cs="Tahoma"/>
+          <w:color w:val="000000"/>
+          <w:sz w:val="27"/>
+          <w:szCs w:val="27"/>
+          <w:rtl/>
+        </w:rPr>
+        <w:t>–</w:t>
+      </w:r>
+      <w:r>
+        <w:rPr>
+          <w:rFonts w:ascii="Tahoma" w:eastAsia="Times New Roman" w:hAnsi="Tahoma" w:cs="Tahoma" w:hint="cs"/>
+          <w:color w:val="000000"/>
+          <w:sz w:val="27"/>
+          <w:szCs w:val="27"/>
+          <w:rtl/>
+        </w:rPr>
+        <w:t xml:space="preserve"> פתרונות שגויים לא מקבלים או גורעים ניקוד. זאת כאשר הניקוד הניתן לכל הגדרה מייצג את דרגת הקושי.</w:t>
+      </w:r>
+    </w:p>
+    <w:p>
+      <w:pPr>
+        <w:rPr>
+          <w:rFonts w:ascii="Tahoma" w:eastAsia="Times New Roman" w:hAnsi="Tahoma" w:cs="Tahoma"/>
+          <w:color w:val="000000"/>
+          <w:sz w:val="27"/>
+          <w:szCs w:val="27"/>
+          <w:rtl/>
+        </w:rPr>
+      </w:pPr>
+      <w:r>
+        <w:rPr>
+          <w:rFonts w:ascii="Tahoma" w:eastAsia="Times New Roman" w:hAnsi="Tahoma" w:cs="Tahoma" w:hint="cs"/>
+          <w:color w:val="000000"/>
+          <w:sz w:val="27"/>
+          <w:szCs w:val="27"/>
+          <w:rtl/>
+        </w:rPr>
+        <w:t xml:space="preserve">בסוף המשחק יוצג בפני השחקן סיכום של תוצאות המשחק ותוצע לו האפשרות לרשום את עצמו ב"טבלת המנצחים" </w:t>
+      </w:r>
+      <w:r>
+        <w:rPr>
+          <w:rFonts w:ascii="Tahoma" w:eastAsia="Times New Roman" w:hAnsi="Tahoma" w:cs="Tahoma"/>
+          <w:color w:val="000000"/>
+          <w:sz w:val="27"/>
+          <w:szCs w:val="27"/>
+          <w:rtl/>
+        </w:rPr>
+        <w:t>–</w:t>
+      </w:r>
+      <w:r>
+        <w:rPr>
+          <w:rFonts w:ascii="Tahoma" w:eastAsia="Times New Roman" w:hAnsi="Tahoma" w:cs="Tahoma" w:hint="cs"/>
+          <w:color w:val="000000"/>
+          <w:sz w:val="27"/>
+          <w:szCs w:val="27"/>
+          <w:rtl/>
+        </w:rPr>
+        <w:t xml:space="preserve"> טבלת השחקנים שקיבלו את הניקוד </w:t>
+      </w:r>
+      <w:proofErr w:type="spellStart"/>
+      <w:r>
+        <w:rPr>
+          <w:rFonts w:ascii="Tahoma" w:eastAsia="Times New Roman" w:hAnsi="Tahoma" w:cs="Tahoma" w:hint="cs"/>
+          <w:color w:val="000000"/>
+          <w:sz w:val="27"/>
+          <w:szCs w:val="27"/>
+          <w:rtl/>
+        </w:rPr>
+        <w:t>המירבי</w:t>
+      </w:r>
+      <w:proofErr w:type="spellEnd"/>
+      <w:r>
+        <w:rPr>
+          <w:rFonts w:ascii="Tahoma" w:eastAsia="Times New Roman" w:hAnsi="Tahoma" w:cs="Tahoma" w:hint="cs"/>
+          <w:color w:val="000000"/>
+          <w:sz w:val="27"/>
+          <w:szCs w:val="27"/>
+          <w:rtl/>
+        </w:rPr>
+        <w:t>.</w:t>
       </w:r>
     </w:p>
     <w:p>
@@ -499,184 +614,45 @@
           <w:rtl/>
         </w:rPr>
       </w:pPr>
-      <w:bookmarkStart w:id="0" w:name="_GoBack"/>
-      <w:bookmarkEnd w:id="0"/>
-    </w:p>
-    <w:p>
-      <w:pPr>
-        <w:rPr>
-          <w:rFonts w:ascii="Tahoma" w:eastAsia="Times New Roman" w:hAnsi="Tahoma" w:cs="Tahoma" w:hint="cs"/>
-          <w:color w:val="000000"/>
-          <w:sz w:val="27"/>
-          <w:szCs w:val="27"/>
-          <w:rtl/>
-        </w:rPr>
-      </w:pPr>
-      <w:r>
-        <w:rPr>
-          <w:rFonts w:ascii="Tahoma" w:eastAsia="Times New Roman" w:hAnsi="Tahoma" w:cs="Tahoma" w:hint="cs"/>
+      <w:r>
+        <w:rPr>
+          <w:rFonts w:ascii="Tahoma" w:eastAsia="Times New Roman" w:hAnsi="Tahoma" w:cs="Tahoma"/>
+          <w:color w:val="000000"/>
+          <w:sz w:val="27"/>
+          <w:szCs w:val="27"/>
+          <w:rtl/>
+        </w:rPr>
+        <w:lastRenderedPageBreak/>
+        <w:br/>
+      </w:r>
+      <w:r>
+        <w:rPr>
+          <w:rFonts w:ascii="Tahoma" w:eastAsia="Times New Roman" w:hAnsi="Tahoma" w:cs="Tahoma"/>
+          <w:color w:val="000000"/>
+          <w:sz w:val="27"/>
+          <w:szCs w:val="27"/>
+          <w:rtl/>
+        </w:rPr>
+        <w:br/>
+      </w:r>
+    </w:p>
+    <w:p>
+      <w:pPr>
+        <w:rPr>
+          <w:rFonts w:ascii="Tahoma" w:eastAsia="Times New Roman" w:hAnsi="Tahoma" w:cs="Tahoma"/>
           <w:b/>
           <w:bCs/>
           <w:color w:val="000000"/>
           <w:szCs w:val="27"/>
           <w:rtl/>
         </w:rPr>
-        <w:t>ניקוד</w:t>
-      </w:r>
-      <w:r>
-        <w:rPr>
-          <w:rFonts w:ascii="Tahoma" w:eastAsia="Times New Roman" w:hAnsi="Tahoma" w:cs="Tahoma"/>
-          <w:color w:val="000000"/>
-          <w:sz w:val="27"/>
-          <w:szCs w:val="27"/>
-          <w:rtl/>
-        </w:rPr>
-        <w:br/>
-      </w:r>
-      <w:r>
-        <w:rPr>
-          <w:rFonts w:ascii="Tahoma" w:eastAsia="Times New Roman" w:hAnsi="Tahoma" w:cs="Tahoma" w:hint="cs"/>
-          <w:color w:val="000000"/>
-          <w:sz w:val="27"/>
-          <w:szCs w:val="27"/>
-          <w:rtl/>
-        </w:rPr>
-        <w:t xml:space="preserve">הניקוד הסופי הוא סכום הניקוד שניתן לכל פתרון נכון </w:t>
-      </w:r>
-      <w:r>
-        <w:rPr>
-          <w:rFonts w:ascii="Tahoma" w:eastAsia="Times New Roman" w:hAnsi="Tahoma" w:cs="Tahoma"/>
-          <w:color w:val="000000"/>
-          <w:sz w:val="27"/>
-          <w:szCs w:val="27"/>
-          <w:rtl/>
-        </w:rPr>
-        <w:t>–</w:t>
-      </w:r>
-      <w:r>
-        <w:rPr>
-          <w:rFonts w:ascii="Tahoma" w:eastAsia="Times New Roman" w:hAnsi="Tahoma" w:cs="Tahoma" w:hint="cs"/>
-          <w:color w:val="000000"/>
-          <w:sz w:val="27"/>
-          <w:szCs w:val="27"/>
-          <w:rtl/>
-        </w:rPr>
-        <w:t xml:space="preserve"> פתרונות שגויים לא מקבלים או גורעים ניקוד. זאת כאשר הניקוד הניתן לכל הגדרה מייצג את דרגת הקושי.</w:t>
-      </w:r>
-    </w:p>
-    <w:p>
-      <w:pPr>
-        <w:rPr>
-          <w:rFonts w:ascii="Tahoma" w:eastAsia="Times New Roman" w:hAnsi="Tahoma" w:cs="Tahoma" w:hint="cs"/>
-          <w:color w:val="000000"/>
-          <w:sz w:val="27"/>
-          <w:szCs w:val="27"/>
-          <w:rtl/>
-        </w:rPr>
-      </w:pPr>
-      <w:r>
-        <w:rPr>
-          <w:rFonts w:ascii="Tahoma" w:eastAsia="Times New Roman" w:hAnsi="Tahoma" w:cs="Tahoma" w:hint="cs"/>
-          <w:color w:val="000000"/>
-          <w:sz w:val="27"/>
-          <w:szCs w:val="27"/>
-          <w:rtl/>
-        </w:rPr>
-        <w:t xml:space="preserve">בסוף המשחק יוצג בפני השחקן סיכום של תוצאות המשחק ותוצע לו האפשרות לרשום את עצמו ב"טבלת המנצחים" </w:t>
-      </w:r>
-      <w:r>
-        <w:rPr>
-          <w:rFonts w:ascii="Tahoma" w:eastAsia="Times New Roman" w:hAnsi="Tahoma" w:cs="Tahoma"/>
-          <w:color w:val="000000"/>
-          <w:sz w:val="27"/>
-          <w:szCs w:val="27"/>
-          <w:rtl/>
-        </w:rPr>
-        <w:t>–</w:t>
-      </w:r>
-      <w:r>
-        <w:rPr>
-          <w:rFonts w:ascii="Tahoma" w:eastAsia="Times New Roman" w:hAnsi="Tahoma" w:cs="Tahoma" w:hint="cs"/>
-          <w:color w:val="000000"/>
-          <w:sz w:val="27"/>
-          <w:szCs w:val="27"/>
-          <w:rtl/>
-        </w:rPr>
-        <w:t xml:space="preserve"> טבלת השחקנים שקיבלו את הניקוד </w:t>
-      </w:r>
-      <w:proofErr w:type="spellStart"/>
-      <w:r>
-        <w:rPr>
-          <w:rFonts w:ascii="Tahoma" w:eastAsia="Times New Roman" w:hAnsi="Tahoma" w:cs="Tahoma" w:hint="cs"/>
-          <w:color w:val="000000"/>
-          <w:sz w:val="27"/>
-          <w:szCs w:val="27"/>
-          <w:rtl/>
-        </w:rPr>
-        <w:t>המירבי</w:t>
-      </w:r>
-      <w:proofErr w:type="spellEnd"/>
-      <w:r>
-        <w:rPr>
-          <w:rFonts w:ascii="Tahoma" w:eastAsia="Times New Roman" w:hAnsi="Tahoma" w:cs="Tahoma" w:hint="cs"/>
-          <w:color w:val="000000"/>
-          <w:sz w:val="27"/>
-          <w:szCs w:val="27"/>
-          <w:rtl/>
-        </w:rPr>
-        <w:t>.</w:t>
-      </w:r>
-    </w:p>
-    <w:p>
-      <w:pPr>
-        <w:rPr>
-          <w:rFonts w:ascii="Tahoma" w:eastAsia="Times New Roman" w:hAnsi="Tahoma" w:cs="Tahoma" w:hint="cs"/>
-          <w:b/>
-          <w:bCs/>
-          <w:color w:val="000000"/>
-          <w:szCs w:val="27"/>
-          <w:rtl/>
-        </w:rPr>
-      </w:pPr>
-      <w:r>
-        <w:rPr>
-          <w:rFonts w:ascii="Tahoma" w:eastAsia="Times New Roman" w:hAnsi="Tahoma" w:cs="Tahoma"/>
-          <w:color w:val="000000"/>
-          <w:sz w:val="27"/>
-          <w:szCs w:val="27"/>
-          <w:rtl/>
-        </w:rPr>
-        <w:br/>
-      </w:r>
-      <w:r>
-        <w:rPr>
-          <w:rFonts w:ascii="Tahoma" w:eastAsia="Times New Roman" w:hAnsi="Tahoma" w:cs="Tahoma"/>
-          <w:color w:val="000000"/>
-          <w:sz w:val="27"/>
-          <w:szCs w:val="27"/>
-          <w:rtl/>
-        </w:rPr>
-        <w:br/>
-      </w:r>
-    </w:p>
-    <w:p>
-      <w:pPr>
-        <w:rPr>
-          <w:rFonts w:ascii="Tahoma" w:eastAsia="Times New Roman" w:hAnsi="Tahoma" w:cs="Tahoma" w:hint="cs"/>
-          <w:b/>
-          <w:bCs/>
-          <w:color w:val="000000"/>
-          <w:szCs w:val="27"/>
-          <w:rtl/>
-        </w:rPr>
       </w:pPr>
       <w:r>
         <w:rPr>
           <w:noProof/>
         </w:rPr>
-        <w:lastRenderedPageBreak/>
         <w:drawing>
-          <wp:anchor distT="0" distB="0" distL="114300" distR="114300" simplePos="0" relativeHeight="251661312" behindDoc="0" locked="0" layoutInCell="1" allowOverlap="1" wp14:anchorId="5496ED41" wp14:editId="3D18B4F3">
+          <wp:anchor distT="0" distB="0" distL="114300" distR="114300" simplePos="0" relativeHeight="251662336" behindDoc="0" locked="0" layoutInCell="1" allowOverlap="1" wp14:anchorId="27A08174" wp14:editId="5392FB15">
             <wp:simplePos x="0" y="0"/>
             <wp:positionH relativeFrom="column">
               <wp:posOffset>477520</wp:posOffset>
@@ -735,7 +711,7 @@
     <w:p>
       <w:pPr>
         <w:rPr>
-          <w:rFonts w:ascii="Tahoma" w:eastAsia="Times New Roman" w:hAnsi="Tahoma" w:cs="Tahoma" w:hint="cs"/>
+          <w:rFonts w:ascii="Tahoma" w:eastAsia="Times New Roman" w:hAnsi="Tahoma" w:cs="Tahoma"/>
           <w:b/>
           <w:bCs/>
           <w:color w:val="000000"/>
@@ -747,7 +723,7 @@
     <w:p>
       <w:pPr>
         <w:rPr>
-          <w:rFonts w:ascii="Tahoma" w:eastAsia="Times New Roman" w:hAnsi="Tahoma" w:cs="Tahoma" w:hint="cs"/>
+          <w:rFonts w:ascii="Tahoma" w:eastAsia="Times New Roman" w:hAnsi="Tahoma" w:cs="Tahoma"/>
           <w:b/>
           <w:bCs/>
           <w:color w:val="000000"/>
@@ -759,7 +735,7 @@
     <w:p>
       <w:pPr>
         <w:rPr>
-          <w:rFonts w:ascii="Tahoma" w:eastAsia="Times New Roman" w:hAnsi="Tahoma" w:cs="Tahoma" w:hint="cs"/>
+          <w:rFonts w:ascii="Tahoma" w:eastAsia="Times New Roman" w:hAnsi="Tahoma" w:cs="Tahoma"/>
           <w:b/>
           <w:bCs/>
           <w:color w:val="000000"/>
@@ -771,7 +747,7 @@
     <w:p>
       <w:pPr>
         <w:rPr>
-          <w:rFonts w:ascii="Tahoma" w:eastAsia="Times New Roman" w:hAnsi="Tahoma" w:cs="Tahoma" w:hint="cs"/>
+          <w:rFonts w:ascii="Tahoma" w:eastAsia="Times New Roman" w:hAnsi="Tahoma" w:cs="Tahoma"/>
           <w:b/>
           <w:bCs/>
           <w:color w:val="000000"/>
@@ -783,7 +759,7 @@
     <w:p>
       <w:pPr>
         <w:rPr>
-          <w:rFonts w:ascii="Tahoma" w:eastAsia="Times New Roman" w:hAnsi="Tahoma" w:cs="Tahoma" w:hint="cs"/>
+          <w:rFonts w:ascii="Tahoma" w:eastAsia="Times New Roman" w:hAnsi="Tahoma" w:cs="Tahoma"/>
           <w:b/>
           <w:bCs/>
           <w:color w:val="000000"/>
@@ -795,7 +771,7 @@
     <w:p>
       <w:pPr>
         <w:rPr>
-          <w:rFonts w:ascii="Tahoma" w:eastAsia="Times New Roman" w:hAnsi="Tahoma" w:cs="Tahoma" w:hint="cs"/>
+          <w:rFonts w:ascii="Tahoma" w:eastAsia="Times New Roman" w:hAnsi="Tahoma" w:cs="Tahoma"/>
           <w:b/>
           <w:bCs/>
           <w:color w:val="000000"/>
@@ -807,20 +783,19 @@
     <w:p>
       <w:pPr>
         <w:rPr>
-          <w:rFonts w:ascii="Tahoma" w:eastAsia="Times New Roman" w:hAnsi="Tahoma" w:cs="Tahoma" w:hint="cs"/>
-          <w:color w:val="000000"/>
-          <w:sz w:val="27"/>
-          <w:szCs w:val="27"/>
-          <w:rtl/>
-        </w:rPr>
-      </w:pPr>
-      <w:r>
-        <w:rPr>
-          <w:rFonts w:ascii="Tahoma" w:eastAsia="Times New Roman" w:hAnsi="Tahoma" w:cs="Tahoma"/>
-          <w:b/>
-          <w:bCs/>
-          <w:color w:val="000000"/>
-          <w:szCs w:val="27"/>
+          <w:rFonts w:ascii="Tahoma" w:eastAsia="Times New Roman" w:hAnsi="Tahoma" w:cs="Tahoma"/>
+          <w:color w:val="000000"/>
+          <w:sz w:val="27"/>
+          <w:szCs w:val="27"/>
+          <w:rtl/>
+        </w:rPr>
+      </w:pPr>
+      <w:r>
+        <w:rPr>
+          <w:rFonts w:ascii="Tahoma" w:eastAsia="Times New Roman" w:hAnsi="Tahoma" w:cs="Tahoma"/>
+          <w:color w:val="000000"/>
+          <w:szCs w:val="27"/>
+          <w:u w:val="single"/>
           <w:rtl/>
         </w:rPr>
         <w:t>מידע נוסף</w:t>
@@ -849,22 +824,22 @@
     <w:p>
       <w:pPr>
         <w:rPr>
-          <w:rFonts w:ascii="Tahoma" w:eastAsia="Times New Roman" w:hAnsi="Tahoma" w:cs="Tahoma" w:hint="cs"/>
-          <w:color w:val="000000"/>
-          <w:sz w:val="27"/>
-          <w:szCs w:val="27"/>
-          <w:rtl/>
-        </w:rPr>
-      </w:pPr>
-      <w:r>
-        <w:rPr>
-          <w:rFonts w:ascii="Tahoma" w:eastAsia="Times New Roman" w:hAnsi="Tahoma" w:cs="Tahoma" w:hint="cs"/>
-          <w:color w:val="000000"/>
-          <w:sz w:val="27"/>
-          <w:szCs w:val="27"/>
-          <w:rtl/>
-        </w:rPr>
-        <w:t xml:space="preserve">הניווט מתבצע באמצעות לחיצת עכבר פשוט או לחלופין שימוש במקשי החצים </w:t>
+          <w:rFonts w:ascii="Tahoma" w:eastAsia="Times New Roman" w:hAnsi="Tahoma" w:cs="Tahoma"/>
+          <w:color w:val="000000"/>
+          <w:sz w:val="27"/>
+          <w:szCs w:val="27"/>
+          <w:rtl/>
+        </w:rPr>
+      </w:pPr>
+      <w:r>
+        <w:rPr>
+          <w:rFonts w:ascii="Tahoma" w:eastAsia="Times New Roman" w:hAnsi="Tahoma" w:cs="Tahoma" w:hint="cs"/>
+          <w:color w:val="000000"/>
+          <w:sz w:val="27"/>
+          <w:szCs w:val="27"/>
+          <w:rtl/>
+        </w:rPr>
+        <w:t xml:space="preserve">הניווט מתבצע באמצעות לחיצת עכבר או לחלופין שימוש במקשי החצים </w:t>
       </w:r>
       <w:proofErr w:type="spellStart"/>
       <w:r>
@@ -889,72 +864,7 @@
         <w:t>: למעלה ולמטה.</w:t>
       </w:r>
     </w:p>
-    <w:p>
-      <w:pPr>
-        <w:rPr>
-          <w:rFonts w:ascii="Tahoma" w:eastAsia="Times New Roman" w:hAnsi="Tahoma" w:cs="Tahoma" w:hint="cs"/>
-          <w:color w:val="000000"/>
-          <w:sz w:val="27"/>
-          <w:szCs w:val="27"/>
-          <w:rtl/>
-        </w:rPr>
-      </w:pPr>
-    </w:p>
-    <w:p>
-      <w:pPr>
-        <w:rPr>
-          <w:rFonts w:ascii="Tahoma" w:eastAsia="Times New Roman" w:hAnsi="Tahoma" w:cs="Tahoma" w:hint="cs"/>
-          <w:b/>
-          <w:bCs/>
-          <w:color w:val="000000"/>
-          <w:sz w:val="27"/>
-          <w:szCs w:val="27"/>
-          <w:rtl/>
-        </w:rPr>
-      </w:pPr>
-      <w:r>
-        <w:rPr>
-          <w:rFonts w:ascii="Tahoma" w:eastAsia="Times New Roman" w:hAnsi="Tahoma" w:cs="Tahoma" w:hint="cs"/>
-          <w:b/>
-          <w:bCs/>
-          <w:color w:val="000000"/>
-          <w:sz w:val="27"/>
-          <w:szCs w:val="27"/>
-          <w:rtl/>
-        </w:rPr>
-        <w:t>טבלת המנצחים</w:t>
-      </w:r>
-    </w:p>
-    <w:p>
-      <w:pPr>
-        <w:rPr>
-          <w:rFonts w:ascii="Tahoma" w:eastAsia="Times New Roman" w:hAnsi="Tahoma" w:cs="Tahoma"/>
-          <w:color w:val="000000"/>
-          <w:sz w:val="27"/>
-          <w:szCs w:val="27"/>
-        </w:rPr>
-      </w:pPr>
-      <w:r>
-        <w:rPr>
-          <w:rFonts w:ascii="Tahoma" w:eastAsia="Times New Roman" w:hAnsi="Tahoma" w:cs="Tahoma" w:hint="cs"/>
-          <w:color w:val="000000"/>
-          <w:sz w:val="27"/>
-          <w:szCs w:val="27"/>
-          <w:rtl/>
-        </w:rPr>
-        <w:t xml:space="preserve">היא </w:t>
-      </w:r>
-      <w:r>
-        <w:rPr>
-          <w:rFonts w:ascii="Tahoma" w:eastAsia="Times New Roman" w:hAnsi="Tahoma" w:cs="Tahoma"/>
-          <w:color w:val="000000"/>
-          <w:sz w:val="27"/>
-          <w:szCs w:val="27"/>
-          <w:rtl/>
-        </w:rPr>
-        <w:br/>
-      </w:r>
-    </w:p>
+    <w:p/>
     <w:sectPr>
       <w:pgSz w:w="11906" w:h="16838"/>
       <w:pgMar w:top="1440" w:right="1800" w:bottom="1440" w:left="1800" w:header="708" w:footer="708" w:gutter="0"/>

</xml_diff>